<commit_message>
Improved text, recreate PDF and proprietary formats
</commit_message>
<xml_diff>
--- a/article.docx
+++ b/article.docx
@@ -19,61 +19,55 @@
         <w:t xml:space="preserve"> </w:t>
       </w:r>
       <w:r>
+        <w:t xml:space="preserve">in</w:t>
+      </w:r>
+      <w:r>
+        <w:t xml:space="preserve"> </w:t>
+      </w:r>
+      <w:r>
+        <w:t xml:space="preserve">Bayesian</w:t>
+      </w:r>
+      <w:r>
+        <w:t xml:space="preserve"> </w:t>
+      </w:r>
+      <w:r>
+        <w:t xml:space="preserve">phylogenetic</w:t>
+      </w:r>
+      <w:r>
+        <w:t xml:space="preserve"> </w:t>
+      </w:r>
+      <w:r>
+        <w:t xml:space="preserve">reconstruction</w:t>
+      </w:r>
+      <w:r>
+        <w:t xml:space="preserve"> </w:t>
+      </w:r>
+      <w:r>
         <w:t xml:space="preserve">when</w:t>
       </w:r>
       <w:r>
         <w:t xml:space="preserve"> </w:t>
       </w:r>
       <w:r>
-        <w:t xml:space="preserve">inferring</w:t>
-      </w:r>
-      <w:r>
-        <w:t xml:space="preserve"> </w:t>
-      </w:r>
-      <w:r>
-        <w:t xml:space="preserve">phylogenies</w:t>
-      </w:r>
-      <w:r>
-        <w:t xml:space="preserve"> </w:t>
-      </w:r>
-      <w:r>
-        <w:t xml:space="preserve">with</w:t>
-      </w:r>
-      <w:r>
-        <w:t xml:space="preserve"> </w:t>
-      </w:r>
-      <w:r>
-        <w:t xml:space="preserve">incipient</w:t>
-      </w:r>
-      <w:r>
-        <w:t xml:space="preserve"> </w:t>
-      </w:r>
-      <w:r>
-        <w:t xml:space="preserve">species</w:t>
-      </w:r>
-      <w:r>
-        <w:t xml:space="preserve"> </w:t>
-      </w:r>
-      <w:r>
-        <w:t xml:space="preserve">by</w:t>
-      </w:r>
-      <w:r>
-        <w:t xml:space="preserve"> </w:t>
-      </w:r>
-      <w:r>
-        <w:t xml:space="preserve">a</w:t>
-      </w:r>
-      <w:r>
-        <w:t xml:space="preserve"> </w:t>
-      </w:r>
-      <w:r>
-        <w:t xml:space="preserve">birth-death</w:t>
-      </w:r>
-      <w:r>
-        <w:t xml:space="preserve"> </w:t>
-      </w:r>
-      <w:r>
-        <w:t xml:space="preserve">model</w:t>
+        <w:t xml:space="preserve">speciation</w:t>
+      </w:r>
+      <w:r>
+        <w:t xml:space="preserve"> </w:t>
+      </w:r>
+      <w:r>
+        <w:t xml:space="preserve">is</w:t>
+      </w:r>
+      <w:r>
+        <w:t xml:space="preserve"> </w:t>
+      </w:r>
+      <w:r>
+        <w:t xml:space="preserve">not</w:t>
+      </w:r>
+      <w:r>
+        <w:t xml:space="preserve"> </w:t>
+      </w:r>
+      <w:r>
+        <w:t xml:space="preserve">instantaneous</w:t>
       </w:r>
     </w:p>
     <w:p>
@@ -970,266 +964,6 @@
       </w:r>
       <w:r>
         <w:t xml:space="preserve">....</w:t>
-      </w:r>
-    </w:p>
-    <w:p>
-      <w:pPr>
-        <w:pStyle w:val="Abstract"/>
-      </w:pPr>
-      <w:r>
-        <w:t xml:space="preserve">Furthermore,</w:t>
-      </w:r>
-      <w:r>
-        <w:t xml:space="preserve"> </w:t>
-      </w:r>
-      <w:r>
-        <w:t xml:space="preserve">we</w:t>
-      </w:r>
-      <w:r>
-        <w:t xml:space="preserve"> </w:t>
-      </w:r>
-      <w:r>
-        <w:t xml:space="preserve">identify</w:t>
-      </w:r>
-      <w:r>
-        <w:t xml:space="preserve"> </w:t>
-      </w:r>
-      <w:r>
-        <w:t xml:space="preserve">an</w:t>
-      </w:r>
-      <w:r>
-        <w:t xml:space="preserve"> </w:t>
-      </w:r>
-      <w:r>
-        <w:t xml:space="preserve">important</w:t>
-      </w:r>
-      <w:r>
-        <w:t xml:space="preserve"> </w:t>
-      </w:r>
-      <w:r>
-        <w:t xml:space="preserve">issue</w:t>
-      </w:r>
-      <w:r>
-        <w:t xml:space="preserve"> </w:t>
-      </w:r>
-      <w:r>
-        <w:t xml:space="preserve">related</w:t>
-      </w:r>
-      <w:r>
-        <w:t xml:space="preserve"> </w:t>
-      </w:r>
-      <w:r>
-        <w:t xml:space="preserve">to</w:t>
-      </w:r>
-      <w:r>
-        <w:t xml:space="preserve"> </w:t>
-      </w:r>
-      <w:r>
-        <w:t xml:space="preserve">protracted</w:t>
-      </w:r>
-      <w:r>
-        <w:t xml:space="preserve"> </w:t>
-      </w:r>
-      <w:r>
-        <w:t xml:space="preserve">speciation:</w:t>
-      </w:r>
-      <w:r>
-        <w:t xml:space="preserve"> </w:t>
-      </w:r>
-      <w:r>
-        <w:t xml:space="preserve">because</w:t>
-      </w:r>
-      <w:r>
-        <w:t xml:space="preserve"> </w:t>
-      </w:r>
-      <w:r>
-        <w:t xml:space="preserve">the</w:t>
-      </w:r>
-      <w:r>
-        <w:t xml:space="preserve"> </w:t>
-      </w:r>
-      <w:r>
-        <w:t xml:space="preserve">tree</w:t>
-      </w:r>
-      <w:r>
-        <w:t xml:space="preserve"> </w:t>
-      </w:r>
-      <w:r>
-        <w:t xml:space="preserve">produced</w:t>
-      </w:r>
-      <w:r>
-        <w:t xml:space="preserve"> </w:t>
-      </w:r>
-      <w:r>
-        <w:t xml:space="preserve">by</w:t>
-      </w:r>
-      <w:r>
-        <w:t xml:space="preserve"> </w:t>
-      </w:r>
-      <w:r>
-        <w:t xml:space="preserve">the</w:t>
-      </w:r>
-      <w:r>
-        <w:t xml:space="preserve"> </w:t>
-      </w:r>
-      <w:r>
-        <w:t xml:space="preserve">protracted</w:t>
-      </w:r>
-      <w:r>
-        <w:t xml:space="preserve"> </w:t>
-      </w:r>
-      <w:r>
-        <w:t xml:space="preserve">birth-death</w:t>
-      </w:r>
-      <w:r>
-        <w:t xml:space="preserve"> </w:t>
-      </w:r>
-      <w:r>
-        <w:t xml:space="preserve">process</w:t>
-      </w:r>
-      <w:r>
-        <w:t xml:space="preserve"> </w:t>
-      </w:r>
-      <w:r>
-        <w:t xml:space="preserve">is</w:t>
-      </w:r>
-      <w:r>
-        <w:t xml:space="preserve"> </w:t>
-      </w:r>
-      <w:r>
-        <w:t xml:space="preserve">not</w:t>
-      </w:r>
-      <w:r>
-        <w:t xml:space="preserve"> </w:t>
-      </w:r>
-      <w:r>
-        <w:t xml:space="preserve">necessarily</w:t>
-      </w:r>
-      <w:r>
-        <w:t xml:space="preserve"> </w:t>
-      </w:r>
-      <w:r>
-        <w:t xml:space="preserve">monophyletic,</w:t>
-      </w:r>
-      <w:r>
-        <w:t xml:space="preserve"> </w:t>
-      </w:r>
-      <w:r>
-        <w:t xml:space="preserve">we</w:t>
-      </w:r>
-      <w:r>
-        <w:t xml:space="preserve"> </w:t>
-      </w:r>
-      <w:r>
-        <w:t xml:space="preserve">cannot</w:t>
-      </w:r>
-      <w:r>
-        <w:t xml:space="preserve"> </w:t>
-      </w:r>
-      <w:r>
-        <w:t xml:space="preserve">speak</w:t>
-      </w:r>
-      <w:r>
-        <w:t xml:space="preserve"> </w:t>
-      </w:r>
-      <w:r>
-        <w:t xml:space="preserve">of</w:t>
-      </w:r>
-      <w:r>
-        <w:t xml:space="preserve"> </w:t>
-      </w:r>
-      <w:r>
-        <w:t xml:space="preserve">“</w:t>
-      </w:r>
-      <w:r>
-        <w:t xml:space="preserve">the</w:t>
-      </w:r>
-      <w:r>
-        <w:t xml:space="preserve">”</w:t>
-      </w:r>
-      <w:r>
-        <w:t xml:space="preserve"> </w:t>
-      </w:r>
-      <w:r>
-        <w:t xml:space="preserve">species</w:t>
-      </w:r>
-      <w:r>
-        <w:t xml:space="preserve"> </w:t>
-      </w:r>
-      <w:r>
-        <w:t xml:space="preserve">tree,</w:t>
-      </w:r>
-      <w:r>
-        <w:t xml:space="preserve"> </w:t>
-      </w:r>
-      <w:r>
-        <w:t xml:space="preserve">but</w:t>
-      </w:r>
-      <w:r>
-        <w:t xml:space="preserve"> </w:t>
-      </w:r>
-      <w:r>
-        <w:t xml:space="preserve">we</w:t>
-      </w:r>
-      <w:r>
-        <w:t xml:space="preserve"> </w:t>
-      </w:r>
-      <w:r>
-        <w:t xml:space="preserve">have</w:t>
-      </w:r>
-      <w:r>
-        <w:t xml:space="preserve"> </w:t>
-      </w:r>
-      <w:r>
-        <w:t xml:space="preserve">to</w:t>
-      </w:r>
-      <w:r>
-        <w:t xml:space="preserve"> </w:t>
-      </w:r>
-      <w:r>
-        <w:t xml:space="preserve">sample</w:t>
-      </w:r>
-      <w:r>
-        <w:t xml:space="preserve"> </w:t>
-      </w:r>
-      <w:r>
-        <w:t xml:space="preserve">among</w:t>
-      </w:r>
-      <w:r>
-        <w:t xml:space="preserve"> </w:t>
-      </w:r>
-      <w:r>
-        <w:t xml:space="preserve">the</w:t>
-      </w:r>
-      <w:r>
-        <w:t xml:space="preserve"> </w:t>
-      </w:r>
-      <w:r>
-        <w:t xml:space="preserve">incipient</w:t>
-      </w:r>
-      <w:r>
-        <w:t xml:space="preserve"> </w:t>
-      </w:r>
-      <w:r>
-        <w:t xml:space="preserve">species</w:t>
-      </w:r>
-      <w:r>
-        <w:t xml:space="preserve"> </w:t>
-      </w:r>
-      <w:r>
-        <w:t xml:space="preserve">to</w:t>
-      </w:r>
-      <w:r>
-        <w:t xml:space="preserve"> </w:t>
-      </w:r>
-      <w:r>
-        <w:t xml:space="preserve">represent</w:t>
-      </w:r>
-      <w:r>
-        <w:t xml:space="preserve"> </w:t>
-      </w:r>
-      <w:r>
-        <w:t xml:space="preserve">species.</w:t>
       </w:r>
     </w:p>
     <w:p>
@@ -1264,13 +998,13 @@
         <w:pStyle w:val="FirstParagraph"/>
       </w:pPr>
       <w:r>
-        <w:t xml:space="preserve">The computational tools a contemporary phylogeneticist has at his/her disposal</w:t>
-      </w:r>
-      <w:r>
-        <w:t xml:space="preserve"> </w:t>
-      </w:r>
-      <w:r>
-        <w:t xml:space="preserve">goes beyond the wildest imagination of those living three decades ago.</w:t>
+        <w:t xml:space="preserve">The computational tools that are currently available go beyond the wildest</w:t>
+      </w:r>
+      <w:r>
+        <w:t xml:space="preserve"> </w:t>
+      </w:r>
+      <w:r>
+        <w:t xml:space="preserve">imagination of those living four decades ago.</w:t>
       </w:r>
       <w:r>
         <w:t xml:space="preserve"> </w:t>
@@ -1285,7 +1019,7 @@
         <w:t xml:space="preserve">from DNA alignments in 1981 (</w:t>
       </w:r>
       <w:r>
-        <w:t xml:space="preserve">), where</w:t>
+        <w:t xml:space="preserve">), and</w:t>
       </w:r>
       <w:r>
         <w:t xml:space="preserve"> </w:t>
@@ -1294,13 +1028,13 @@
         <w:t xml:space="preserve">the first Bayesian tools emerged in 1996 (</w:t>
       </w:r>
       <w:r>
-        <w:t xml:space="preserve">), the latter</w:t>
-      </w:r>
-      <w:r>
-        <w:t xml:space="preserve"> </w:t>
-      </w:r>
-      <w:r>
-        <w:t xml:space="preserve">providing for unprecedented flexibility in the setup of a phylogenetic model.</w:t>
+        <w:t xml:space="preserve">),</w:t>
+      </w:r>
+      <w:r>
+        <w:t xml:space="preserve"> </w:t>
+      </w:r>
+      <w:r>
+        <w:t xml:space="preserve">providing unprecedented flexibility in the setup of a phylogenetic model.</w:t>
       </w:r>
     </w:p>
     <w:p>
@@ -1338,37 +1072,37 @@
         <w:t xml:space="preserve"> </w:t>
       </w:r>
       <w:r>
-        <w:t xml:space="preserve">tree-to-be-inferred through model priors. From these priors and an alignment</w:t>
-      </w:r>
-      <w:r>
-        <w:t xml:space="preserve"> </w:t>
-      </w:r>
-      <w:r>
-        <w:t xml:space="preserve">of DNA, RNA or protein sequences, a posterior is created. A posterior</w:t>
-      </w:r>
-      <w:r>
-        <w:t xml:space="preserve"> </w:t>
-      </w:r>
-      <w:r>
-        <w:t xml:space="preserve">is a collection of phylogenies and parameter estimates (of the model prior),</w:t>
-      </w:r>
-      <w:r>
-        <w:t xml:space="preserve"> </w:t>
-      </w:r>
-      <w:r>
-        <w:t xml:space="preserve">in which likelier combinations are present more often.</w:t>
-      </w:r>
-      <w:r>
-        <w:t xml:space="preserve"> </w:t>
-      </w:r>
-      <w:r>
-        <w:t xml:space="preserve">Each of these tools use efficient tree sampling routines to create an</w:t>
-      </w:r>
-      <w:r>
-        <w:t xml:space="preserve"> </w:t>
-      </w:r>
-      <w:r>
-        <w:t xml:space="preserve">informative posterior fast.</w:t>
+        <w:t xml:space="preserve">tree-to-be-inferred through model priors.</w:t>
+      </w:r>
+      <w:r>
+        <w:t xml:space="preserve"> </w:t>
+      </w:r>
+      <w:r>
+        <w:t xml:space="preserve">From these priors and an alignment of DNA, RNA or protein sequences, they create a posterior distribution</w:t>
+      </w:r>
+      <w:r>
+        <w:t xml:space="preserve"> </w:t>
+      </w:r>
+      <w:r>
+        <w:t xml:space="preserve">of parameter estimates (of the models used as a prior) and phylogenies,</w:t>
+      </w:r>
+      <w:r>
+        <w:t xml:space="preserve"> </w:t>
+      </w:r>
+      <w:r>
+        <w:t xml:space="preserve">in which more probable combinations are represented more often.</w:t>
+      </w:r>
+      <w:r>
+        <w:t xml:space="preserve"> </w:t>
+      </w:r>
+      <w:r>
+        <w:t xml:space="preserve">Each of these tools use efficient tree sampling routines to rapidly create an</w:t>
+      </w:r>
+      <w:r>
+        <w:t xml:space="preserve"> </w:t>
+      </w:r>
+      <w:r>
+        <w:t xml:space="preserve">informative posterior.</w:t>
       </w:r>
     </w:p>
     <w:p>
@@ -1376,19 +1110,19 @@
         <w:pStyle w:val="BodyText"/>
       </w:pPr>
       <w:r>
-        <w:t xml:space="preserve">In a Bayesian analysis, the model priors are explicitly specified.</w:t>
-      </w:r>
-      <w:r>
-        <w:t xml:space="preserve"> </w:t>
-      </w:r>
-      <w:r>
-        <w:t xml:space="preserve">Those model priors can be grouped in three groups: (1) site model, which</w:t>
-      </w:r>
-      <w:r>
-        <w:t xml:space="preserve"> </w:t>
-      </w:r>
-      <w:r>
-        <w:t xml:space="preserve">governs the nucleotide subsititution model, (2) clock model, specifying</w:t>
+        <w:t xml:space="preserve">These model priors in Bayesian phylogenetic reconstruction</w:t>
+      </w:r>
+      <w:r>
+        <w:t xml:space="preserve"> </w:t>
+      </w:r>
+      <w:r>
+        <w:t xml:space="preserve">can be grouped in three groups: (1) site model, specifying</w:t>
+      </w:r>
+      <w:r>
+        <w:t xml:space="preserve"> </w:t>
+      </w:r>
+      <w:r>
+        <w:t xml:space="preserve">nucleotide substitutions, (2) clock model, specifying</w:t>
       </w:r>
       <w:r>
         <w:t xml:space="preserve"> </w:t>
@@ -1400,7 +1134,7 @@
         <w:t xml:space="preserve"> </w:t>
       </w:r>
       <w:r>
-        <w:t xml:space="preserve">the speciation model behind branching events (speciation)</w:t>
+        <w:t xml:space="preserve">the speciation model underlying branching events (speciation)</w:t>
       </w:r>
       <w:r>
         <w:t xml:space="preserve"> </w:t>
@@ -1412,28 +1146,34 @@
         <w:t xml:space="preserve"> </w:t>
       </w:r>
       <w:r>
-        <w:t xml:space="preserve">The effect of choosing a (potentially wrong) prior affects</w:t>
-      </w:r>
-      <w:r>
-        <w:t xml:space="preserve"> </w:t>
-      </w:r>
-      <w:r>
-        <w:t xml:space="preserve">the posterior. For example, recently, it was shown that the effect</w:t>
-      </w:r>
-      <w:r>
-        <w:t xml:space="preserve"> </w:t>
-      </w:r>
-      <w:r>
-        <w:t xml:space="preserve">of choosing a tree prior biases the estimation of the molecular clock rate,</w:t>
-      </w:r>
-      <w:r>
-        <w:t xml:space="preserve"> </w:t>
-      </w:r>
-      <w:r>
-        <w:t xml:space="preserve">for DNA sequences of 100-1000 base pairs (</w:t>
-      </w:r>
-      <w:r>
-        <w:t xml:space="preserve">).</w:t>
+        <w:t xml:space="preserve">The choice of a wrong site model (</w:t>
+      </w:r>
+      <w:r>
+        <w:t xml:space="preserve">),</w:t>
+      </w:r>
+      <w:r>
+        <w:t xml:space="preserve"> </w:t>
+      </w:r>
+      <w:r>
+        <w:t xml:space="preserve">clock model (</w:t>
+      </w:r>
+      <w:r>
+        <w:t xml:space="preserve">)</w:t>
+      </w:r>
+      <w:r>
+        <w:t xml:space="preserve"> </w:t>
+      </w:r>
+      <w:r>
+        <w:t xml:space="preserve">or tree prior (</w:t>
+      </w:r>
+      <w:r>
+        <w:t xml:space="preserve">) is known to affect</w:t>
+      </w:r>
+      <w:r>
+        <w:t xml:space="preserve"> </w:t>
+      </w:r>
+      <w:r>
+        <w:t xml:space="preserve">the posterior.</w:t>
       </w:r>
     </w:p>
     <w:p>
@@ -1441,37 +1181,31 @@
         <w:pStyle w:val="BodyText"/>
       </w:pPr>
       <w:r>
-        <w:t xml:space="preserve">The contemporary phylogenetic tools provide only for tree priors</w:t>
-      </w:r>
-      <w:r>
-        <w:t xml:space="preserve"> </w:t>
-      </w:r>
-      <w:r>
-        <w:t xml:space="preserve">that assume speciation is instantaneous, where we know that,</w:t>
-      </w:r>
-      <w:r>
-        <w:t xml:space="preserve"> </w:t>
-      </w:r>
-      <w:r>
-        <w:t xml:space="preserve">in animals, speciation is a gradual process.</w:t>
-      </w:r>
-      <w:r>
-        <w:t xml:space="preserve"> </w:t>
-      </w:r>
-      <w:r>
-        <w:t xml:space="preserve">When big populations sizes can be assumed big (thus the effect of sampling to</w:t>
-      </w:r>
-      <w:r>
-        <w:t xml:space="preserve"> </w:t>
-      </w:r>
-      <w:r>
-        <w:t xml:space="preserve">be small), the (constant-rate) birth-death (BD) model is a commonly</w:t>
-      </w:r>
-      <w:r>
-        <w:t xml:space="preserve"> </w:t>
-      </w:r>
-      <w:r>
-        <w:t xml:space="preserve">used tree prior, which ignores the temporal aspect of speciation.</w:t>
+        <w:t xml:space="preserve">Current phylogenetic tools use tree priors</w:t>
+      </w:r>
+      <w:r>
+        <w:t xml:space="preserve"> </w:t>
+      </w:r>
+      <w:r>
+        <w:t xml:space="preserve">that assume speciation is instantaneous, whilst we know that,</w:t>
+      </w:r>
+      <w:r>
+        <w:t xml:space="preserve"> </w:t>
+      </w:r>
+      <w:r>
+        <w:t xml:space="preserve">speciation is often a gradual process.</w:t>
+      </w:r>
+      <w:r>
+        <w:t xml:space="preserve"> </w:t>
+      </w:r>
+      <w:r>
+        <w:t xml:space="preserve">The (constant-rate) birth-death (BD) model is a commonly</w:t>
+      </w:r>
+      <w:r>
+        <w:t xml:space="preserve"> </w:t>
+      </w:r>
+      <w:r>
+        <w:t xml:space="preserve">used tree prior, but it ignores this temporal aspect of speciation.</w:t>
       </w:r>
       <w:r>
         <w:t xml:space="preserve"> </w:t>
@@ -1507,7 +1241,16 @@
         <w:t xml:space="preserve"> </w:t>
       </w:r>
       <w:r>
-        <w:t xml:space="preserve">rise to new incipient species.</w:t>
+        <w:t xml:space="preserve">rise to new incipient species. Protracted speciation may explain observed</w:t>
+      </w:r>
+      <w:r>
+        <w:t xml:space="preserve"> </w:t>
+      </w:r>
+      <w:r>
+        <w:t xml:space="preserve">declines in lineage accumulation (</w:t>
+      </w:r>
+      <w:r>
+        <w:t xml:space="preserve">).</w:t>
       </w:r>
     </w:p>
     <w:p>
@@ -1515,67 +1258,160 @@
         <w:pStyle w:val="BodyText"/>
       </w:pPr>
       <w:r>
-        <w:t xml:space="preserve">The effect of using the (incorrect) BD tree prior for a PBD process is unknown.</w:t>
-      </w:r>
-      <w:r>
-        <w:t xml:space="preserve"> </w:t>
-      </w:r>
-      <w:r>
-        <w:t xml:space="preserve">A potential problem in species conservation is that the number of</w:t>
-      </w:r>
-      <w:r>
-        <w:t xml:space="preserve"> </w:t>
-      </w:r>
-      <w:r>
-        <w:t xml:space="preserve">species is underestimated (see</w:t>
-      </w:r>
-      <w:r>
-        <w:t xml:space="preserve"> </w:t>
-      </w:r>
-      <w:r>
-        <w:t xml:space="preserve"> </w:t>
-      </w:r>
-      <w:r>
-        <w:t xml:space="preserve">for a clear example).</w:t>
-      </w:r>
-      <w:r>
-        <w:t xml:space="preserve"> </w:t>
-      </w:r>
-      <w:r>
-        <w:t xml:space="preserve">Additionally, protracted speciation may be one</w:t>
-      </w:r>
-      <w:r>
-        <w:t xml:space="preserve"> </w:t>
-      </w:r>
-      <w:r>
-        <w:t xml:space="preserve">explanation in the observed decline of speciation rates in</w:t>
-      </w:r>
-      <w:r>
-        <w:t xml:space="preserve"> </w:t>
-      </w:r>
-      <w:r>
-        <w:t xml:space="preserve">time (</w:t>
-      </w:r>
-      <w:r>
-        <w:t xml:space="preserve">). Also, a BD model places the most recent common</w:t>
-      </w:r>
-      <w:r>
-        <w:t xml:space="preserve"> </w:t>
-      </w:r>
-      <w:r>
-        <w:t xml:space="preserve">ancestor (MRCA) of a young species duo closer to the present, as the</w:t>
-      </w:r>
-      <w:r>
-        <w:t xml:space="preserve"> </w:t>
-      </w:r>
-      <w:r>
-        <w:t xml:space="preserve">BD model allows for a speciation event being recognized immediately,</w:t>
-      </w:r>
-      <w:r>
-        <w:t xml:space="preserve"> </w:t>
-      </w:r>
-      <w:r>
-        <w:t xml:space="preserve">where the PBD model accounts for speciation needing time.</w:t>
+        <w:t xml:space="preserve">Unfortunately, a tree prior according to this model,</w:t>
+      </w:r>
+      <w:r>
+        <w:t xml:space="preserve"> </w:t>
+      </w:r>
+      <w:r>
+        <w:t xml:space="preserve">providing the probability of a species tree under the PBD model,</w:t>
+      </w:r>
+      <w:r>
+        <w:t xml:space="preserve"> </w:t>
+      </w:r>
+      <w:r>
+        <w:t xml:space="preserve">is unavailable in current Bayesian phylogenetic tools.</w:t>
+      </w:r>
+      <w:r>
+        <w:t xml:space="preserve"> </w:t>
+      </w:r>
+      <w:r>
+        <w:t xml:space="preserve">Whilst an approximate formula for this probability has been derived (</w:t>
+      </w:r>
+      <w:r>
+        <w:t xml:space="preserve">)</w:t>
+      </w:r>
+      <w:r>
+        <w:t xml:space="preserve"> </w:t>
+      </w:r>
+      <w:r>
+        <w:t xml:space="preserve">and the approximation is very good (</w:t>
+      </w:r>
+      <w:r>
+        <w:t xml:space="preserve">),</w:t>
+      </w:r>
+      <w:r>
+        <w:t xml:space="preserve"> </w:t>
+      </w:r>
+      <w:r>
+        <w:t xml:space="preserve">it has not been implemented as tree prior yet.</w:t>
+      </w:r>
+      <w:r>
+        <w:t xml:space="preserve"> </w:t>
+      </w:r>
+      <w:r>
+        <w:t xml:space="preserve">There are various reasons for this.</w:t>
+      </w:r>
+      <w:r>
+        <w:t xml:space="preserve"> </w:t>
+      </w:r>
+      <w:r>
+        <w:t xml:space="preserve">First, the computation of this probability involves solving a set of</w:t>
+      </w:r>
+      <w:r>
+        <w:t xml:space="preserve"> </w:t>
+      </w:r>
+      <w:r>
+        <w:t xml:space="preserve">non-linear differential equations, and while this computation is quite fast,</w:t>
+      </w:r>
+      <w:r>
+        <w:t xml:space="preserve"> </w:t>
+      </w:r>
+      <w:r>
+        <w:t xml:space="preserve">it still takes much more time than the corresponding probability</w:t>
+      </w:r>
+      <w:r>
+        <w:t xml:space="preserve"> </w:t>
+      </w:r>
+      <w:r>
+        <w:t xml:space="preserve">of the BD model which is a simple analytical formula.</w:t>
+      </w:r>
+      <w:r>
+        <w:t xml:space="preserve"> </w:t>
+      </w:r>
+      <w:r>
+        <w:t xml:space="preserve">In a Bayesian MCMC chain, the tree prior probability must be calculated many times,</w:t>
+      </w:r>
+      <w:r>
+        <w:t xml:space="preserve"> </w:t>
+      </w:r>
+      <w:r>
+        <w:t xml:space="preserve">and hence the total computation will take considerably longer with a PBD tree prior.</w:t>
+      </w:r>
+      <w:r>
+        <w:t xml:space="preserve"> </w:t>
+      </w:r>
+      <w:r>
+        <w:t xml:space="preserve">Furthermore, the approximate probability is a probability for the species tree</w:t>
+      </w:r>
+      <w:r>
+        <w:t xml:space="preserve"> </w:t>
+      </w:r>
+      <w:r>
+        <w:t xml:space="preserve">assuming an underlying incipient species tree.</w:t>
+      </w:r>
+      <w:r>
+        <w:t xml:space="preserve"> </w:t>
+      </w:r>
+      <w:r>
+        <w:t xml:space="preserve">It can be safely used as tree prior when only one individual per species is sampled,</w:t>
+      </w:r>
+      <w:r>
+        <w:t xml:space="preserve"> </w:t>
+      </w:r>
+      <w:r>
+        <w:t xml:space="preserve">but if one has multiple samples per species -which is currently often the case- the methods</w:t>
+      </w:r>
+      <w:r>
+        <w:t xml:space="preserve"> </w:t>
+      </w:r>
+      <w:r>
+        <w:t xml:space="preserve">to account for this such as the multi-species coalescent (</w:t>
+      </w:r>
+      <w:r>
+        <w:t xml:space="preserve">)</w:t>
+      </w:r>
+      <w:r>
+        <w:t xml:space="preserve"> </w:t>
+      </w:r>
+      <w:r>
+        <w:t xml:space="preserve">may not be compatible with the underlying incipient species tree.</w:t>
+      </w:r>
+      <w:r>
+        <w:t xml:space="preserve"> </w:t>
+      </w:r>
+      <w:r>
+        <w:t xml:space="preserve">More precisely, the phylogeny under the PBD model may contain paraphylies,</w:t>
+      </w:r>
+      <w:r>
+        <w:t xml:space="preserve"> </w:t>
+      </w:r>
+      <w:r>
+        <w:t xml:space="preserve">while the multi-species coalescent was developed exactly to avoid</w:t>
+      </w:r>
+      <w:r>
+        <w:t xml:space="preserve"> </w:t>
+      </w:r>
+      <w:r>
+        <w:t xml:space="preserve">this by explaining them as incomplete lineage sorting.</w:t>
+      </w:r>
+      <w:r>
+        <w:t xml:space="preserve"> </w:t>
+      </w:r>
+      <w:r>
+        <w:t xml:space="preserve">Because of these paraphylies there is no such thing as a true species tree in the PBD model.</w:t>
+      </w:r>
+      <w:r>
+        <w:t xml:space="preserve"> </w:t>
+      </w:r>
+      <w:r>
+        <w:t xml:space="preserve">To get a species-level tree one must sample one incipient species per species.</w:t>
+      </w:r>
+      <w:r>
+        <w:t xml:space="preserve"> </w:t>
+      </w:r>
+      <w:r>
+        <w:t xml:space="preserve">Which incipient species is sampled may therefore have an impact on the species tree.</w:t>
       </w:r>
     </w:p>
     <w:p>
@@ -1583,87 +1419,13 @@
         <w:pStyle w:val="BodyText"/>
       </w:pPr>
       <w:r>
-        <w:t xml:space="preserve">There are multiple possiblities why the PBD model is relatively unexplored.</w:t>
-      </w:r>
-      <w:r>
-        <w:t xml:space="preserve"> </w:t>
-      </w:r>
-      <w:r>
-        <w:t xml:space="preserve">Biologically, the PBD model is predicted to have an effect strongest in</w:t>
-      </w:r>
-      <w:r>
-        <w:t xml:space="preserve"> </w:t>
-      </w:r>
-      <w:r>
-        <w:t xml:space="preserve">the present (as earlier speciation events are nearly always recognized),</w:t>
-      </w:r>
-      <w:r>
-        <w:t xml:space="preserve"> </w:t>
-      </w:r>
-      <w:r>
-        <w:t xml:space="preserve">so in research that investigates (mostly) older species, a BD model would suffice.</w:t>
-      </w:r>
-      <w:r>
-        <w:t xml:space="preserve"> </w:t>
-      </w:r>
-      <w:r>
-        <w:t xml:space="preserve">Computationally, the BD model is simpler, thus more light-weight, model.</w:t>
-      </w:r>
-      <w:r>
-        <w:t xml:space="preserve"> </w:t>
-      </w:r>
-      <w:r>
-        <w:t xml:space="preserve">Methodological, there is no computational tool where</w:t>
-      </w:r>
-      <w:r>
-        <w:t xml:space="preserve"> </w:t>
-      </w:r>
-      <w:r>
-        <w:t xml:space="preserve">the PBD model fits in: every contemporary framework assumes</w:t>
-      </w:r>
-      <w:r>
-        <w:t xml:space="preserve"> </w:t>
-      </w:r>
-      <w:r>
-        <w:t xml:space="preserve">either an analysis at the species or subspecies level. In the PBD</w:t>
-      </w:r>
-      <w:r>
-        <w:t xml:space="preserve"> </w:t>
-      </w:r>
-      <w:r>
-        <w:t xml:space="preserve">model, incipient species are the cause there is no such thing</w:t>
-      </w:r>
-      <w:r>
-        <w:t xml:space="preserve"> </w:t>
-      </w:r>
-      <w:r>
-        <w:t xml:space="preserve">as a ’true’ species tree, as incipient species may give rise to paraphylies.</w:t>
-      </w:r>
-    </w:p>
-    <w:p>
-      <w:pPr>
-        <w:pStyle w:val="BodyText"/>
-      </w:pPr>
-      <w:r>
-        <w:t xml:space="preserve">This research’s goal is to explore the effect of using an overly simplistic</w:t>
-      </w:r>
-      <w:r>
-        <w:t xml:space="preserve"> </w:t>
-      </w:r>
-      <w:r>
-        <w:t xml:space="preserve">BD prior on PBD simulated phylogenies. We provide a data set,</w:t>
-      </w:r>
-      <w:r>
-        <w:t xml:space="preserve"> </w:t>
-      </w:r>
-      <w:r>
-        <w:t xml:space="preserve">that quantifies the inference error made in general, and explores</w:t>
-      </w:r>
-      <w:r>
-        <w:t xml:space="preserve"> </w:t>
-      </w:r>
-      <w:r>
-        <w:t xml:space="preserve">the effect of the way species trees are sampled from an incipient species tree.</w:t>
+        <w:t xml:space="preserve">Here we aim to explore the effect of using the</w:t>
+      </w:r>
+      <w:r>
+        <w:t xml:space="preserve"> </w:t>
+      </w:r>
+      <w:r>
+        <w:t xml:space="preserve">BD prior on PBD simulated phylogenies, taking into account possible sampling effects.</w:t>
       </w:r>
       <w:r>
         <w:t xml:space="preserve"> </w:t>
@@ -1675,25 +1437,25 @@
         <w:t xml:space="preserve"> </w:t>
       </w:r>
       <w:r>
-        <w:t xml:space="preserve">from which we sample a species tree. From that species tree,</w:t>
-      </w:r>
-      <w:r>
-        <w:t xml:space="preserve"> </w:t>
-      </w:r>
-      <w:r>
-        <w:t xml:space="preserve">we simulate a DNA sequence alignment. Then, BEAST2 uses these alignments</w:t>
-      </w:r>
-      <w:r>
-        <w:t xml:space="preserve"> </w:t>
-      </w:r>
-      <w:r>
-        <w:t xml:space="preserve">to infer a posterior of phylogenies, using a BD prior. The difference</w:t>
-      </w:r>
-      <w:r>
-        <w:t xml:space="preserve"> </w:t>
-      </w:r>
-      <w:r>
-        <w:t xml:space="preserve">between the (BD) posterior phylogenies and (PBD) species tree is quantified.</w:t>
+        <w:t xml:space="preserve">from which we sample a species tree in two very different ways. Given this species tree,</w:t>
+      </w:r>
+      <w:r>
+        <w:t xml:space="preserve"> </w:t>
+      </w:r>
+      <w:r>
+        <w:t xml:space="preserve">we simulate a DNA sequence alignment. Then, we use BEAST2 on these alignments</w:t>
+      </w:r>
+      <w:r>
+        <w:t xml:space="preserve"> </w:t>
+      </w:r>
+      <w:r>
+        <w:t xml:space="preserve">to infer a posterior of phylogenies, using a BD prior. We quantify the difference</w:t>
+      </w:r>
+      <w:r>
+        <w:t xml:space="preserve"> </w:t>
+      </w:r>
+      <w:r>
+        <w:t xml:space="preserve">between the (BD) posterior phylogenies and the simulated (PBD) species tree.</w:t>
       </w:r>
     </w:p>
     <w:p>
@@ -1723,21 +1485,15 @@
         <w:t xml:space="preserve"> </w:t>
       </w:r>
       <w:r>
-        <w:t xml:space="preserve">We assume that the speciation initiation and extinction rates</w:t>
-      </w:r>
-      <w:r>
-        <w:t xml:space="preserve"> </w:t>
-      </w:r>
-      <w:r>
-        <w:t xml:space="preserve">of an incipient and good species are equal (</w:t>
+        <w:t xml:space="preserve">We only simulate a PBD process for phylogenies in which</w:t>
+      </w:r>
+      <w:r>
+        <w:t xml:space="preserve"> </w:t>
+      </w:r>
+      <w:r>
+        <w:t xml:space="preserve">speciation initiation exceeds extinction rate (</w:t>
       </w:r>
       <m:oMath>
-        <m:r>
-          <m:t>b</m:t>
-        </m:r>
-        <m:r>
-          <m:t>=</m:t>
-        </m:r>
         <m:sSub>
           <m:e>
             <m:r>
@@ -1751,36 +1507,7 @@
           </m:sub>
         </m:sSub>
         <m:r>
-          <m:t>=</m:t>
-        </m:r>
-        <m:sSub>
-          <m:e>
-            <m:r>
-              <m:t>b</m:t>
-            </m:r>
-          </m:e>
-          <m:sub>
-            <m:r>
-              <m:t>g</m:t>
-            </m:r>
-          </m:sub>
-        </m:sSub>
-      </m:oMath>
-      <w:r>
-        <w:t xml:space="preserve"> </w:t>
-      </w:r>
-      <w:r>
-        <w:t xml:space="preserve">and</w:t>
-      </w:r>
-      <w:r>
-        <w:t xml:space="preserve"> </w:t>
-      </w:r>
-      <m:oMath>
-        <m:r>
-          <m:t>μ</m:t>
-        </m:r>
-        <m:r>
-          <m:t>=</m:t>
+          <m:t>&gt;</m:t>
         </m:r>
         <m:sSub>
           <m:e>
@@ -1794,8 +1521,31 @@
             </m:r>
           </m:sub>
         </m:sSub>
+      </m:oMath>
+      <w:r>
+        <w:t xml:space="preserve"> </w:t>
+      </w:r>
+      <w:r>
+        <w:t xml:space="preserve">and</w:t>
+      </w:r>
+      <w:r>
+        <w:t xml:space="preserve"> </w:t>
+      </w:r>
+      <m:oMath>
+        <m:sSub>
+          <m:e>
+            <m:r>
+              <m:t>b</m:t>
+            </m:r>
+          </m:e>
+          <m:sub>
+            <m:r>
+              <m:t>g</m:t>
+            </m:r>
+          </m:sub>
+        </m:sSub>
         <m:r>
-          <m:t>=</m:t>
+          <m:t>&gt;</m:t>
         </m:r>
         <m:sSub>
           <m:e>
@@ -1817,7 +1567,28 @@
         <w:t xml:space="preserve"> </w:t>
       </w:r>
       <w:r>
-        <w:t xml:space="preserve">as this enables use to do more replicates</w:t>
+        <w:t xml:space="preserve">and in which the expected number of extant good species is less than 1000.</w:t>
+      </w:r>
+      <w:r>
+        <w:t xml:space="preserve"> </w:t>
+      </w:r>
+      <w:r>
+        <w:t xml:space="preserve">As the analytic solution for the expected number of extant good species</w:t>
+      </w:r>
+      <w:r>
+        <w:t xml:space="preserve"> </w:t>
+      </w:r>
+      <w:r>
+        <w:t xml:space="preserve">is too complex to be derived (</w:t>
+      </w:r>
+      <w:r>
+        <w:t xml:space="preserve">),</w:t>
+      </w:r>
+      <w:r>
+        <w:t xml:space="preserve"> </w:t>
+      </w:r>
+      <w:r>
+        <w:t xml:space="preserve">we a numerical approximation</w:t>
       </w:r>
       <w:r>
         <w:t xml:space="preserve"> </w:t>
@@ -1826,12 +1597,77 @@
         <w:rPr>
           <w:b/>
         </w:rPr>
-        <w:t xml:space="preserve">[NOTE: I am unconvinced. I think we should also explore</w:t>
+        <w:t xml:space="preserve">NOTE: I will suggest somewhen/somewhere else if this</w:t>
       </w:r>
       <w:r>
         <w:rPr>
           <w:b/>
         </w:rPr>
+        <w:t xml:space="preserve"> </w:t>
+      </w:r>
+      <w:r>
+        <w:rPr>
+          <w:b/>
+        </w:rPr>
+        <w:t xml:space="preserve">may become a function of the PBD package</w:t>
+      </w:r>
+      <w:r>
+        <w:t xml:space="preserve">.</w:t>
+      </w:r>
+      <w:r>
+        <w:t xml:space="preserve"> </w:t>
+      </w:r>
+      <w:r>
+        <w:t xml:space="preserve">We use 1000 good species as a threshold, to prevent overly taxon-poor and taxon-rich phylogenies respectively.</w:t>
+      </w:r>
+      <w:r>
+        <w:t xml:space="preserve"> </w:t>
+      </w:r>
+      <w:r>
+        <w:t xml:space="preserve">The parameter values chosen are based on the parameter sets used by</w:t>
+      </w:r>
+      <w:r>
+        <w:t xml:space="preserve"> </w:t>
+      </w:r>
+      <w:r>
+        <w:t xml:space="preserve">, as these parameters were shown to result in reasonably</w:t>
+      </w:r>
+      <w:r>
+        <w:t xml:space="preserve"> </w:t>
+      </w:r>
+      <w:r>
+        <w:t xml:space="preserve">sized phylogenies and using the same set allows us to compare results.</w:t>
+      </w:r>
+      <w:r>
+        <w:t xml:space="preserve"> </w:t>
+      </w:r>
+      <w:r>
+        <w:t xml:space="preserve">For the speciation initiation rates of good and incipient species,</w:t>
+      </w:r>
+      <w:r>
+        <w:t xml:space="preserve"> </w:t>
+      </w:r>
+      <m:oMath>
+        <m:sSub>
+          <m:e>
+            <m:r>
+              <m:t>b</m:t>
+            </m:r>
+          </m:e>
+          <m:sub>
+            <m:r>
+              <m:t>g</m:t>
+            </m:r>
+          </m:sub>
+        </m:sSub>
+      </m:oMath>
+      <w:r>
+        <w:t xml:space="preserve"> </w:t>
+      </w:r>
+      <w:r>
+        <w:t xml:space="preserve">and</w:t>
+      </w:r>
+      <w:r>
         <w:t xml:space="preserve"> </w:t>
       </w:r>
       <m:oMath>
@@ -1847,176 +1683,12 @@
             </m:r>
           </m:sub>
         </m:sSub>
-        <m:r>
-          <m:t>≠</m:t>
-        </m:r>
-        <m:sSub>
-          <m:e>
-            <m:r>
-              <m:t>b</m:t>
-            </m:r>
-          </m:e>
-          <m:sub>
-            <m:r>
-              <m:t>g</m:t>
-            </m:r>
-          </m:sub>
-        </m:sSub>
       </m:oMath>
       <w:r>
-        <w:rPr>
-          <w:b/>
-        </w:rPr>
-        <w:t xml:space="preserve"> </w:t>
-      </w:r>
-      <w:r>
-        <w:rPr>
-          <w:b/>
-        </w:rPr>
-        <w:t xml:space="preserve">and</w:t>
-      </w:r>
-      <w:r>
-        <w:rPr>
-          <w:b/>
-        </w:rPr>
-        <w:t xml:space="preserve"> </w:t>
-      </w:r>
-      <m:oMath>
-        <m:sSub>
-          <m:e>
-            <m:r>
-              <m:t>μ</m:t>
-            </m:r>
-          </m:e>
-          <m:sub>
-            <m:r>
-              <m:t>i</m:t>
-            </m:r>
-          </m:sub>
-        </m:sSub>
-        <m:r>
-          <m:t>≠</m:t>
-        </m:r>
-        <m:sSub>
-          <m:e>
-            <m:r>
-              <m:t>μ</m:t>
-            </m:r>
-          </m:e>
-          <m:sub>
-            <m:r>
-              <m:t>g</m:t>
-            </m:r>
-          </m:sub>
-        </m:sSub>
-      </m:oMath>
-      <w:r>
-        <w:rPr>
-          <w:b/>
-        </w:rPr>
-        <w:t xml:space="preserve">]</w:t>
-      </w:r>
-      <w:r>
-        <w:t xml:space="preserve">.</w:t>
-      </w:r>
-      <w:r>
-        <w:t xml:space="preserve"> </w:t>
-      </w:r>
-      <w:r>
-        <w:t xml:space="preserve">We only simulate a PBD process for phylogenies in which</w:t>
-      </w:r>
-      <w:r>
-        <w:t xml:space="preserve"> </w:t>
-      </w:r>
-      <w:r>
-        <w:t xml:space="preserve">speciation initiation exceeds extinction rate (</w:t>
-      </w:r>
-      <m:oMath>
-        <m:r>
-          <m:t>b</m:t>
-        </m:r>
-        <m:r>
-          <m:t>&gt;</m:t>
-        </m:r>
-        <m:r>
-          <m:t>μ</m:t>
-        </m:r>
-      </m:oMath>
-      <w:r>
-        <w:t xml:space="preserve">),</w:t>
-      </w:r>
-      <w:r>
-        <w:t xml:space="preserve"> </w:t>
-      </w:r>
-      <w:r>
-        <w:t xml:space="preserve">and in which their difference is not too big (</w:t>
-      </w:r>
-      <m:oMath>
-        <m:r>
-          <m:t>b</m:t>
-        </m:r>
-        <m:r>
-          <m:t>−</m:t>
-        </m:r>
-        <m:r>
-          <m:t>μ</m:t>
-        </m:r>
-        <m:r>
-          <m:t>&lt;</m:t>
-        </m:r>
-        <m:r>
-          <m:t>0.8</m:t>
-        </m:r>
-      </m:oMath>
-      <w:r>
-        <w:t xml:space="preserve">),</w:t>
-      </w:r>
-      <w:r>
-        <w:t xml:space="preserve"> </w:t>
-      </w:r>
-      <w:r>
-        <w:t xml:space="preserve">to prevent overly taxon-poor and taxon-rich phylogenies respectively.</w:t>
-      </w:r>
-      <w:r>
-        <w:t xml:space="preserve"> </w:t>
-      </w:r>
-      <w:r>
-        <w:t xml:space="preserve">The parameter values chosen are a</w:t>
-      </w:r>
-      <w:r>
-        <w:t xml:space="preserve"> </w:t>
-      </w:r>
-      <w:r>
-        <w:t xml:space="preserve">superset of</w:t>
-      </w:r>
-      <w:r>
-        <w:t xml:space="preserve"> </w:t>
-      </w:r>
-      <w:r>
-        <w:t xml:space="preserve">, as these parameters result in reasonably</w:t>
-      </w:r>
-      <w:r>
-        <w:t xml:space="preserve"> </w:t>
-      </w:r>
-      <w:r>
-        <w:t xml:space="preserve">sized phylogenies and allows us to compare results.</w:t>
-      </w:r>
-      <w:r>
-        <w:t xml:space="preserve"> </w:t>
-      </w:r>
-      <w:r>
-        <w:t xml:space="preserve">For the speciation initiation rate</w:t>
-      </w:r>
-      <w:r>
-        <w:t xml:space="preserve"> </w:t>
-      </w:r>
-      <m:oMath>
-        <m:r>
-          <m:t>b</m:t>
-        </m:r>
-      </m:oMath>
-      <w:r>
-        <w:t xml:space="preserve">, we’ll use</w:t>
+        <w:t xml:space="preserve"> </w:t>
+      </w:r>
+      <w:r>
+        <w:t xml:space="preserve">respectively, we use</w:t>
       </w:r>
       <w:r>
         <w:t xml:space="preserve"> </w:t>
@@ -2055,7 +1727,7 @@
         <w:t xml:space="preserve"> </w:t>
       </w:r>
       <w:r>
-        <w:t xml:space="preserve">speciation initiation events per (good species) lineage per time unit.</w:t>
+        <w:t xml:space="preserve">speciation initiation events per good/incipient species per time unit.</w:t>
       </w:r>
       <w:r>
         <w:t xml:space="preserve"> </w:t>
@@ -2126,27 +1798,7 @@
         <w:t xml:space="preserve"> </w:t>
       </w:r>
       <w:r>
-        <w:t xml:space="preserve">events per (incipient species) lineage per time unit. For</w:t>
-      </w:r>
-      <w:r>
-        <w:t xml:space="preserve"> </w:t>
-      </w:r>
-      <m:oMath>
-        <m:r>
-          <m:t>λ</m:t>
-        </m:r>
-        <m:r>
-          <m:t>=</m:t>
-        </m:r>
-        <m:r>
-          <m:t>∞</m:t>
-        </m:r>
-      </m:oMath>
-      <w:r>
-        <w:t xml:space="preserve"> </w:t>
-      </w:r>
-      <w:r>
-        <w:t xml:space="preserve">(where we assume that in this context</w:t>
+        <w:t xml:space="preserve">events per (incipient species) species per time unit. We used</w:t>
       </w:r>
       <w:r>
         <w:t xml:space="preserve"> </w:t>
@@ -2172,19 +1824,103 @@
         </m:r>
       </m:oMath>
       <w:r>
-        <w:t xml:space="preserve">),</w:t>
-      </w:r>
-      <w:r>
-        <w:t xml:space="preserve"> </w:t>
-      </w:r>
-      <w:r>
-        <w:t xml:space="preserve">the PBD model equals a BD model, which allows us to measure the baseline error.</w:t>
-      </w:r>
-      <w:r>
-        <w:t xml:space="preserve"> </w:t>
-      </w:r>
-      <w:r>
-        <w:t xml:space="preserve">The extinction rates used are</w:t>
+        <w:t xml:space="preserve"> </w:t>
+      </w:r>
+      <w:r>
+        <w:t xml:space="preserve">to mimic the BD model, because the PBD model reduces to the BD model for</w:t>
+      </w:r>
+      <w:r>
+        <w:t xml:space="preserve"> </w:t>
+      </w:r>
+      <m:oMath>
+        <m:r>
+          <m:t>λ</m:t>
+        </m:r>
+        <m:r>
+          <m:t>=</m:t>
+        </m:r>
+        <m:r>
+          <m:t>∞</m:t>
+        </m:r>
+      </m:oMath>
+      <w:r>
+        <w:t xml:space="preserve">.</w:t>
+      </w:r>
+      <w:r>
+        <w:t xml:space="preserve"> </w:t>
+      </w:r>
+      <w:r>
+        <w:t xml:space="preserve">This allows us to measure the baseline error,</w:t>
+      </w:r>
+      <w:r>
+        <w:t xml:space="preserve"> </w:t>
+      </w:r>
+      <w:r>
+        <w:t xml:space="preserve">which is the difference between inferred tree and true species tree that arises purely due to noise</w:t>
+      </w:r>
+      <w:r>
+        <w:t xml:space="preserve"> </w:t>
+      </w:r>
+      <w:r>
+        <w:t xml:space="preserve">because the generating model and the model used in inference are identical.</w:t>
+      </w:r>
+      <w:r>
+        <w:t xml:space="preserve"> </w:t>
+      </w:r>
+      <w:r>
+        <w:t xml:space="preserve">The extinction rates of good and incipient species,</w:t>
+      </w:r>
+      <w:r>
+        <w:t xml:space="preserve"> </w:t>
+      </w:r>
+      <m:oMath>
+        <m:sSub>
+          <m:e>
+            <m:r>
+              <m:t>μ</m:t>
+            </m:r>
+          </m:e>
+          <m:sub>
+            <m:r>
+              <m:t>g</m:t>
+            </m:r>
+          </m:sub>
+        </m:sSub>
+      </m:oMath>
+      <w:r>
+        <w:t xml:space="preserve"> </w:t>
+      </w:r>
+      <w:r>
+        <w:t xml:space="preserve">and</w:t>
+      </w:r>
+      <w:r>
+        <w:t xml:space="preserve"> </w:t>
+      </w:r>
+      <m:oMath>
+        <m:sSub>
+          <m:e>
+            <m:r>
+              <m:t>μ</m:t>
+            </m:r>
+          </m:e>
+          <m:sub>
+            <m:r>
+              <m:t>i</m:t>
+            </m:r>
+          </m:sub>
+        </m:sSub>
+      </m:oMath>
+      <w:r>
+        <w:t xml:space="preserve"> </w:t>
+      </w:r>
+      <w:r>
+        <w:t xml:space="preserve">respectively,</w:t>
+      </w:r>
+      <w:r>
+        <w:t xml:space="preserve"> </w:t>
+      </w:r>
+      <w:r>
+        <w:t xml:space="preserve">that we used are</w:t>
       </w:r>
       <w:r>
         <w:t xml:space="preserve"> </w:t>
@@ -2234,7 +1970,7 @@
         <w:t xml:space="preserve"> </w:t>
       </w:r>
       <w:r>
-        <w:t xml:space="preserve">extinction events per (good or incipient) lineage per time unit.</w:t>
+        <w:t xml:space="preserve">extinction events per good/incipient species per time unit.</w:t>
       </w:r>
     </w:p>
     <w:p>
@@ -2242,7 +1978,7 @@
         <w:pStyle w:val="BodyText"/>
       </w:pPr>
       <w:r>
-        <w:t xml:space="preserve">From each biological parameter set, a protracted birth-death tree is simulated,</w:t>
+        <w:t xml:space="preserve">From each biological parameter set, we simulated a protracted birth-death tree,</w:t>
       </w:r>
       <w:r>
         <w:t xml:space="preserve"> </w:t>
@@ -2260,16 +1996,7 @@
         <w:t xml:space="preserve"> </w:t>
       </w:r>
       <w:r>
-        <w:t xml:space="preserve">with the same crown age as</w:t>
-      </w:r>
-      <w:r>
-        <w:t xml:space="preserve"> </w:t>
-      </w:r>
-      <w:r>
-        <w:t xml:space="preserve"> </w:t>
-      </w:r>
-      <w:r>
-        <w:t xml:space="preserve">of 15 million years.</w:t>
+        <w:t xml:space="preserve">all with a crown age of 15 million years.</w:t>
       </w:r>
       <w:r>
         <w:t xml:space="preserve"> </w:t>
@@ -2281,13 +2008,58 @@
         <w:t xml:space="preserve"> </w:t>
       </w:r>
       <w:r>
-        <w:t xml:space="preserve">generatior seed, and thus will be unique, resulting in a balanced</w:t>
+        <w:t xml:space="preserve">generatior seed, which makes all runs independent, resulting in a balanced</w:t>
       </w:r>
       <w:r>
         <w:t xml:space="preserve"> </w:t>
       </w:r>
       <w:r>
         <w:t xml:space="preserve">data set.</w:t>
+      </w:r>
+      <w:r>
+        <w:t xml:space="preserve"> </w:t>
+      </w:r>
+      <w:r>
+        <w:rPr>
+          <w:b/>
+        </w:rPr>
+        <w:t xml:space="preserve">NOTE: Rampal suggested to re-use same seeds. I see in Progress</w:t>
+      </w:r>
+      <w:r>
+        <w:rPr>
+          <w:b/>
+        </w:rPr>
+        <w:t xml:space="preserve"> </w:t>
+      </w:r>
+      <w:r>
+        <w:rPr>
+          <w:b/>
+        </w:rPr>
+        <w:t xml:space="preserve">Report of week 50 of 2015 this was already abandoned in favor of a more smooth data set.</w:t>
+      </w:r>
+      <w:r>
+        <w:rPr>
+          <w:b/>
+        </w:rPr>
+        <w:t xml:space="preserve"> </w:t>
+      </w:r>
+      <w:r>
+        <w:rPr>
+          <w:b/>
+        </w:rPr>
+        <w:t xml:space="preserve">I do check that nLTT values of multiple random alignments on the same species tree</w:t>
+      </w:r>
+      <w:r>
+        <w:rPr>
+          <w:b/>
+        </w:rPr>
+        <w:t xml:space="preserve"> </w:t>
+      </w:r>
+      <w:r>
+        <w:rPr>
+          <w:b/>
+        </w:rPr>
+        <w:t xml:space="preserve">result in same distribution, but that may not be written down here</w:t>
       </w:r>
     </w:p>
     <w:p>
@@ -2295,85 +2067,61 @@
         <w:pStyle w:val="BodyText"/>
       </w:pPr>
       <w:r>
-        <w:t xml:space="preserve">From an incipient species tree, we sample a species tree. To do</w:t>
-      </w:r>
-      <w:r>
-        <w:t xml:space="preserve"> </w:t>
-      </w:r>
-      <w:r>
-        <w:t xml:space="preserve">so, from each species a sub-species is chosen to represent</w:t>
-      </w:r>
-      <w:r>
-        <w:t xml:space="preserve"> </w:t>
-      </w:r>
-      <w:r>
-        <w:t xml:space="preserve">the good species as a whole. To clarify, it may be that an</w:t>
-      </w:r>
-      <w:r>
-        <w:t xml:space="preserve"> </w:t>
-      </w:r>
-      <w:r>
-        <w:t xml:space="preserve">incipient species branched of from its mother lineage.</w:t>
-      </w:r>
-      <w:r>
-        <w:t xml:space="preserve"> </w:t>
-      </w:r>
-      <w:r>
-        <w:t xml:space="preserve">Both of these subspecies are recognized as the good species of the</w:t>
-      </w:r>
-      <w:r>
-        <w:t xml:space="preserve"> </w:t>
-      </w:r>
-      <w:r>
-        <w:t xml:space="preserve">mother lineage, and both can be picked as an (equally good) representative of the</w:t>
-      </w:r>
-      <w:r>
-        <w:t xml:space="preserve"> </w:t>
-      </w:r>
-      <w:r>
-        <w:t xml:space="preserve">good mother species.</w:t>
-      </w:r>
-      <w:r>
-        <w:t xml:space="preserve"> </w:t>
-      </w:r>
-      <w:r>
-        <w:t xml:space="preserve">In this research, we use three sampling scenario’s,</w:t>
-      </w:r>
-      <w:r>
-        <w:t xml:space="preserve"> </w:t>
-      </w:r>
-      <w:r>
-        <w:t xml:space="preserve">in which we pick the most recent common ancestor (MRCA),</w:t>
-      </w:r>
-      <w:r>
-        <w:t xml:space="preserve"> </w:t>
-      </w:r>
-      <w:r>
-        <w:t xml:space="preserve">most distant common ancestor (MDCA) or random subspecies.</w:t>
-      </w:r>
-      <w:r>
-        <w:t xml:space="preserve"> </w:t>
-      </w:r>
-      <w:r>
-        <w:t xml:space="preserve">The scenario in which sampling has an effect on the branch length</w:t>
-      </w:r>
-      <w:r>
-        <w:t xml:space="preserve"> </w:t>
-      </w:r>
-      <w:r>
-        <w:t xml:space="preserve">distributions of the species tree, is when a species in the proces</w:t>
-      </w:r>
-      <w:r>
-        <w:t xml:space="preserve"> </w:t>
-      </w:r>
-      <w:r>
-        <w:t xml:space="preserve">of speciation, gives rise to a new incipient lineage that finishes</w:t>
-      </w:r>
-      <w:r>
-        <w:t xml:space="preserve"> </w:t>
-      </w:r>
-      <w:r>
-        <w:t xml:space="preserve">speciation before the ancestral completes speciation itself.</w:t>
+        <w:t xml:space="preserve">From each incipient species tree, we construct a species tree,</w:t>
+      </w:r>
+      <w:r>
+        <w:t xml:space="preserve"> </w:t>
+      </w:r>
+      <w:r>
+        <w:t xml:space="preserve">by sampling one incipient/good species per good species.</w:t>
+      </w:r>
+      <w:r>
+        <w:t xml:space="preserve"> </w:t>
+      </w:r>
+      <w:r>
+        <w:t xml:space="preserve">For example, when an</w:t>
+      </w:r>
+      <w:r>
+        <w:t xml:space="preserve"> </w:t>
+      </w:r>
+      <w:r>
+        <w:t xml:space="preserve">incipient species branched off from its mother lineage,</w:t>
+      </w:r>
+      <w:r>
+        <w:t xml:space="preserve"> </w:t>
+      </w:r>
+      <w:r>
+        <w:t xml:space="preserve">both of these subspecies are recognized as representing the species,</w:t>
+      </w:r>
+      <w:r>
+        <w:t xml:space="preserve"> </w:t>
+      </w:r>
+      <w:r>
+        <w:t xml:space="preserve">and hence both can be picked as an (equally good) representative of the species.</w:t>
+      </w:r>
+      <w:r>
+        <w:t xml:space="preserve"> </w:t>
+      </w:r>
+      <w:r>
+        <w:t xml:space="preserve">Here, we use three sampling scenario’s,</w:t>
+      </w:r>
+      <w:r>
+        <w:t xml:space="preserve"> </w:t>
+      </w:r>
+      <w:r>
+        <w:t xml:space="preserve">in which we pick the representative randomly or in such a way that this</w:t>
+      </w:r>
+      <w:r>
+        <w:t xml:space="preserve"> </w:t>
+      </w:r>
+      <w:r>
+        <w:t xml:space="preserve">results in either the shortest or longest branch lengths.</w:t>
+      </w:r>
+      <w:r>
+        <w:t xml:space="preserve"> </w:t>
+      </w:r>
+      <w:r>
+        <w:t xml:space="preserve">See the supplementary information for a visualization of these sampling methods.</w:t>
       </w:r>
     </w:p>
     <w:p>
@@ -2381,13 +2129,13 @@
         <w:pStyle w:val="BodyText"/>
       </w:pPr>
       <w:r>
-        <w:t xml:space="preserve">From a species tree, we simulate a DNA alignment that has the same history</w:t>
-      </w:r>
-      <w:r>
-        <w:t xml:space="preserve"> </w:t>
-      </w:r>
-      <w:r>
-        <w:t xml:space="preserve">as the phylogeny, using the phangorn package (</w:t>
+        <w:t xml:space="preserve">Based on the sampled species tree, we simulate a DNA alignment that has the same history</w:t>
+      </w:r>
+      <w:r>
+        <w:t xml:space="preserve"> </w:t>
+      </w:r>
+      <w:r>
+        <w:t xml:space="preserve">as this species tree, using the phangorn package (</w:t>
       </w:r>
       <w:r>
         <w:t xml:space="preserve">).</w:t>
@@ -2396,7 +2144,7 @@
         <w:t xml:space="preserve"> </w:t>
       </w:r>
       <w:r>
-        <w:t xml:space="preserve">The nucleotides of the DNA alignment follow a Jukes-Cantor (</w:t>
+        <w:t xml:space="preserve">We assume that the nucleotides of the DNA alignment follow a Jukes-Cantor (</w:t>
       </w:r>
       <w:r>
         <w:t xml:space="preserve">)</w:t>
@@ -2411,25 +2159,61 @@
         <w:t xml:space="preserve"> </w:t>
       </w:r>
       <w:r>
-        <w:t xml:space="preserve">are equally likely. Although this may seem as a simplification,</w:t>
-      </w:r>
-      <w:r>
-        <w:t xml:space="preserve"> </w:t>
-      </w:r>
-      <w:r>
-        <w:t xml:space="preserve">in our Bayesian inference (see below) we use this exact site model as the (obviously correct) site model prior.</w:t>
-      </w:r>
-      <w:r>
-        <w:t xml:space="preserve"> </w:t>
-      </w:r>
-      <w:r>
-        <w:t xml:space="preserve">The mutation rate is set in such a way to maximize chronologic information.</w:t>
-      </w:r>
-      <w:r>
-        <w:t xml:space="preserve"> </w:t>
-      </w:r>
-      <w:r>
-        <w:t xml:space="preserve">To do so, the mutation rate is set to expect on average one (possibly silent) mutation per nucleotide</w:t>
+        <w:t xml:space="preserve">are equally likely.</w:t>
+      </w:r>
+      <w:r>
+        <w:t xml:space="preserve"> </w:t>
+      </w:r>
+      <w:r>
+        <w:t xml:space="preserve">In our Bayesian inference (see below) we use the same site model as the (obviously correct) site model prior.</w:t>
+      </w:r>
+      <w:r>
+        <w:t xml:space="preserve"> </w:t>
+      </w:r>
+      <w:r>
+        <w:t xml:space="preserve">One could explore other substitution models in the simulations</w:t>
+      </w:r>
+      <w:r>
+        <w:t xml:space="preserve"> </w:t>
+      </w:r>
+      <w:r>
+        <w:t xml:space="preserve">and in the Bayesian inference,</w:t>
+      </w:r>
+      <w:r>
+        <w:t xml:space="preserve"> </w:t>
+      </w:r>
+      <w:r>
+        <w:t xml:space="preserve">but we chose this simple model because we are primarily interested</w:t>
+      </w:r>
+      <w:r>
+        <w:t xml:space="preserve"> </w:t>
+      </w:r>
+      <w:r>
+        <w:t xml:space="preserve">in the effect of the choice of tree prior.</w:t>
+      </w:r>
+      <w:r>
+        <w:t xml:space="preserve"> </w:t>
+      </w:r>
+      <w:r>
+        <w:t xml:space="preserve">If anything, our results are conservative: with a more complex substitution model,</w:t>
+      </w:r>
+      <w:r>
+        <w:t xml:space="preserve"> </w:t>
+      </w:r>
+      <w:r>
+        <w:t xml:space="preserve">there will be more noise and hence our inference error will increase.</w:t>
+      </w:r>
+      <w:r>
+        <w:t xml:space="preserve"> </w:t>
+      </w:r>
+      <w:r>
+        <w:t xml:space="preserve">We set the mutation rate in such a way to maximize the information contained in the alignment.</w:t>
+      </w:r>
+      <w:r>
+        <w:t xml:space="preserve"> </w:t>
+      </w:r>
+      <w:r>
+        <w:t xml:space="preserve">To do so, we set the mutation rate such that we expect on average one (possibly silent) mutation per nucleotide</w:t>
       </w:r>
       <w:r>
         <w:t xml:space="preserve"> </w:t>
@@ -2467,7 +2251,7 @@
         <w:t xml:space="preserve"> </w:t>
       </w:r>
       <w:r>
-        <w:t xml:space="preserve">per million year.</w:t>
+        <w:t xml:space="preserve">per million years.</w:t>
       </w:r>
       <w:r>
         <w:t xml:space="preserve"> </w:t>
@@ -2566,7 +2350,7 @@
         <w:t xml:space="preserve"> </w:t>
       </w:r>
       <w:r>
-        <w:t xml:space="preserve">nucleotides results in 1 mutation per alignment per</w:t>
+        <w:t xml:space="preserve">nucleotides result in 1 mutation per alignment per</w:t>
       </w:r>
       <w:r>
         <w:t xml:space="preserve"> </w:t>
@@ -2607,7 +2391,7 @@
         <w:t xml:space="preserve"> </w:t>
       </w:r>
       <w:r>
-        <w:t xml:space="preserve">The simulation of these DNA aligment follows a strict clock model,</w:t>
+        <w:t xml:space="preserve">The simulation of these DNA aligments follows a strict clock model,</w:t>
       </w:r>
       <w:r>
         <w:t xml:space="preserve"> </w:t>
@@ -2621,37 +2405,40 @@
         <w:pStyle w:val="BodyText"/>
       </w:pPr>
       <w:r>
-        <w:t xml:space="preserve">From an alignment, we run a Bayesian analysis and create a posterior,</w:t>
-      </w:r>
-      <w:r>
-        <w:t xml:space="preserve"> </w:t>
-      </w:r>
-      <w:r>
-        <w:t xml:space="preserve">using the phylogetic tool BEAST2</w:t>
-      </w:r>
-      <w:r>
-        <w:t xml:space="preserve"> </w:t>
-      </w:r>
-      <w:r>
-        <w:t xml:space="preserve"> </w:t>
-      </w:r>
-      <w:r>
-        <w:t xml:space="preserve">using the</w:t>
-      </w:r>
-      <w:r>
-        <w:t xml:space="preserve"> </w:t>
-      </w:r>
-      <w:r>
-        <w:t xml:space="preserve">pirouette (</w:t>
-      </w:r>
-      <w:r>
-        <w:t xml:space="preserve">) package. For our site model, we assume a Jukes-Cantor</w:t>
-      </w:r>
-      <w:r>
-        <w:t xml:space="preserve"> </w:t>
-      </w:r>
-      <w:r>
-        <w:t xml:space="preserve">nucleotide substitution model, as we used that in the simulation of the alignment.</w:t>
+        <w:t xml:space="preserve">From an alignment, we run a Bayesian analysis and</w:t>
+      </w:r>
+      <w:r>
+        <w:t xml:space="preserve"> </w:t>
+      </w:r>
+      <w:r>
+        <w:t xml:space="preserve">create a posterior distribution of trees and parameters</w:t>
+      </w:r>
+      <w:r>
+        <w:t xml:space="preserve"> </w:t>
+      </w:r>
+      <w:r>
+        <w:t xml:space="preserve">using the babette (</w:t>
+      </w:r>
+      <w:r>
+        <w:t xml:space="preserve">) package</w:t>
+      </w:r>
+      <w:r>
+        <w:t xml:space="preserve"> </w:t>
+      </w:r>
+      <w:r>
+        <w:t xml:space="preserve">that sets the input parameters similar to BEAUti 2 and then runs BEAST2.</w:t>
+      </w:r>
+      <w:r>
+        <w:t xml:space="preserve"> </w:t>
+      </w:r>
+      <w:r>
+        <w:t xml:space="preserve">For our site model, we assume a Jukes-Cantor</w:t>
+      </w:r>
+      <w:r>
+        <w:t xml:space="preserve"> </w:t>
+      </w:r>
+      <w:r>
+        <w:t xml:space="preserve">nucleotide substitution model, as used in the simulation of the alignment.</w:t>
       </w:r>
       <w:r>
         <w:t xml:space="preserve"> </w:t>
@@ -2663,67 +2450,37 @@
         <w:t xml:space="preserve"> </w:t>
       </w:r>
       <w:r>
-        <w:t xml:space="preserve">used in the simulation of the alignment</w:t>
-      </w:r>
-      <w:r>
-        <w:t xml:space="preserve"> </w:t>
-      </w:r>
-      <w:r>
-        <w:rPr>
-          <w:b/>
-        </w:rPr>
-        <w:t xml:space="preserve">[NOTE:</w:t>
-      </w:r>
-      <w:r>
-        <w:rPr>
-          <w:b/>
-        </w:rPr>
-        <w:t xml:space="preserve"> </w:t>
-      </w:r>
-      <w:r>
-        <w:rPr>
-          <w:b/>
-        </w:rPr>
-        <w:t xml:space="preserve"> </w:t>
-      </w:r>
-      <w:r>
-        <w:rPr>
-          <w:b/>
-        </w:rPr>
-        <w:t xml:space="preserve">did not use a</w:t>
-      </w:r>
-      <w:r>
-        <w:rPr>
-          <w:b/>
-        </w:rPr>
-        <w:t xml:space="preserve"> </w:t>
-      </w:r>
-      <w:r>
-        <w:rPr>
-          <w:b/>
-        </w:rPr>
-        <w:t xml:space="preserve">fixed clock rate, I do not see why]</w:t>
-      </w:r>
-      <w:r>
-        <w:t xml:space="preserve">. The tree prior assumed is the BD model,</w:t>
-      </w:r>
-      <w:r>
-        <w:t xml:space="preserve"> </w:t>
-      </w:r>
-      <w:r>
-        <w:t xml:space="preserve">as this simplification is the goal of this research.</w:t>
-      </w:r>
-      <w:r>
-        <w:t xml:space="preserve"> </w:t>
-      </w:r>
-      <w:r>
-        <w:t xml:space="preserve">Additionally, we assume a MRCA prior with a normal distribution</w:t>
-      </w:r>
-      <w:r>
-        <w:t xml:space="preserve"> </w:t>
-      </w:r>
-      <w:r>
-        <w:t xml:space="preserve">with a mean of the crown age, and a standard deviation of</w:t>
+        <w:t xml:space="preserve">used in the simulation of the alignment.</w:t>
+      </w:r>
+      <w:r>
+        <w:t xml:space="preserve"> </w:t>
+      </w:r>
+      <w:r>
+        <w:t xml:space="preserve">The tree prior assumed in inference is the BD model,</w:t>
+      </w:r>
+      <w:r>
+        <w:t xml:space="preserve"> </w:t>
+      </w:r>
+      <w:r>
+        <w:t xml:space="preserve">because studying the effect of this assumption is the goal of this study.</w:t>
+      </w:r>
+      <w:r>
+        <w:t xml:space="preserve"> </w:t>
+      </w:r>
+      <w:r>
+        <w:t xml:space="preserve">We assumed an MRCA prior with a tight normal distribution</w:t>
+      </w:r>
+      <w:r>
+        <w:t xml:space="preserve"> </w:t>
+      </w:r>
+      <w:r>
+        <w:t xml:space="preserve">around the crown age, by choosing the crown age as mean, and a standard deviation</w:t>
+      </w:r>
+      <w:r>
+        <w:t xml:space="preserve"> </w:t>
+      </w:r>
+      <w:r>
+        <w:t xml:space="preserve">of</w:t>
       </w:r>
       <w:r>
         <w:t xml:space="preserve"> </w:t>
@@ -2793,19 +2550,31 @@
         <w:t xml:space="preserve"> </w:t>
       </w:r>
       <w:r>
-        <w:t xml:space="preserve">units) as the alignment. The MCMC chain is run to generate 1111 states,</w:t>
-      </w:r>
-      <w:r>
-        <w:t xml:space="preserve"> </w:t>
-      </w:r>
-      <w:r>
-        <w:t xml:space="preserve">of which the first 10% (also called the ’burn-in’) is removed. Of the remaining</w:t>
-      </w:r>
-      <w:r>
-        <w:t xml:space="preserve"> </w:t>
-      </w:r>
-      <w:r>
-        <w:t xml:space="preserve">1000 MCMC states</w:t>
+        <w:t xml:space="preserve">units) as the alignment.</w:t>
+      </w:r>
+      <w:r>
+        <w:t xml:space="preserve"> </w:t>
+      </w:r>
+      <w:r>
+        <w:t xml:space="preserve">We ran the MCMC chain to generate 1111 states,</w:t>
+      </w:r>
+      <w:r>
+        <w:t xml:space="preserve"> </w:t>
+      </w:r>
+      <w:r>
+        <w:t xml:space="preserve">of which we removed the first 10% (also called the ’burn-in’).</w:t>
+      </w:r>
+      <w:r>
+        <w:t xml:space="preserve"> </w:t>
+      </w:r>
+      <w:r>
+        <w:t xml:space="preserve">Of the remaining</w:t>
+      </w:r>
+      <w:r>
+        <w:t xml:space="preserve"> </w:t>
+      </w:r>
+      <w:r>
+        <w:t xml:space="preserve">1000 MCMC states, the effective sample size (ESS) of the posterior</w:t>
       </w:r>
       <w:r>
         <w:t xml:space="preserve"> </w:t>
@@ -2814,7 +2583,7 @@
         <w:rPr>
           <w:b/>
         </w:rPr>
-        <w:t xml:space="preserve">[NOTE: Why 1000? Why not 250? I would say 250 is preferable, as</w:t>
+        <w:t xml:space="preserve">NOTE: there</w:t>
       </w:r>
       <w:r>
         <w:rPr>
@@ -2826,10 +2595,25 @@
         <w:rPr>
           <w:b/>
         </w:rPr>
-        <w:t xml:space="preserve">the information will be more dense]</w:t>
-      </w:r>
-      <w:r>
-        <w:t xml:space="preserve">, the effective sample size (ESS) of the posterior must at least be 200</w:t>
+        <w:t xml:space="preserve">is a parameter estimate called ’posterior’. I choose to pick that one, and I assume</w:t>
+      </w:r>
+      <w:r>
+        <w:rPr>
+          <w:b/>
+        </w:rPr>
+        <w:t xml:space="preserve"> </w:t>
+      </w:r>
+      <w:r>
+        <w:rPr>
+          <w:b/>
+        </w:rPr>
+        <w:t xml:space="preserve">it is the wiser choice over ’prior’ and parameter estimates. Agree?</w:t>
+      </w:r>
+      <w:r>
+        <w:t xml:space="preserve"> </w:t>
+      </w:r>
+      <w:r>
+        <w:t xml:space="preserve">must at least be 200</w:t>
       </w:r>
       <w:r>
         <w:t xml:space="preserve"> </w:t>
@@ -2864,7 +2648,7 @@
         <w:pStyle w:val="BodyText"/>
       </w:pPr>
       <w:r>
-        <w:t xml:space="preserve">Each posterior’s phylogeny is compared to the (sampled) species tree</w:t>
+        <w:t xml:space="preserve">We compared each posterior phylogeny to the (sampled) species tree</w:t>
       </w:r>
       <w:r>
         <w:t xml:space="preserve"> </w:t>
@@ -2882,7 +2666,7 @@
         <w:t xml:space="preserve"> </w:t>
       </w:r>
       <w:r>
-        <w:t xml:space="preserve">The nLTT statistic equates to the area between the normalized</w:t>
+        <w:t xml:space="preserve">The nLTT statistic equals the area between the normalized</w:t>
       </w:r>
       <w:r>
         <w:t xml:space="preserve"> </w:t>
@@ -2900,19 +2684,13 @@
         <w:t xml:space="preserve"> </w:t>
       </w:r>
       <w:r>
-        <w:t xml:space="preserve">and nLTT statistic synonymously. Comparing the one (sampled) species tree</w:t>
-      </w:r>
-      <w:r>
-        <w:t xml:space="preserve"> </w:t>
-      </w:r>
-      <w:r>
-        <w:t xml:space="preserve">with each of the posterior’s species trees, a distribution nLTT statistics</w:t>
-      </w:r>
-      <w:r>
-        <w:t xml:space="preserve"> </w:t>
-      </w:r>
-      <w:r>
-        <w:t xml:space="preserve">is created.</w:t>
+        <w:t xml:space="preserve">and nLTT statistic interchangeably. Comparing the one (sampled) species tree</w:t>
+      </w:r>
+      <w:r>
+        <w:t xml:space="preserve"> </w:t>
+      </w:r>
+      <w:r>
+        <w:t xml:space="preserve">with each of the posterior species trees yields a distribution of nLTT statistics.</w:t>
       </w:r>
     </w:p>
     <w:p>
@@ -2920,102 +2698,25 @@
         <w:pStyle w:val="BodyText"/>
       </w:pPr>
       <w:r>
-        <w:t xml:space="preserve">Two data sets are produced by this research.</w:t>
-      </w:r>
-      <w:r>
-        <w:t xml:space="preserve"> </w:t>
-      </w:r>
-      <w:r>
-        <w:t xml:space="preserve">The first data set is a general balanced data set to chart</w:t>
-      </w:r>
-      <w:r>
-        <w:t xml:space="preserve"> </w:t>
-      </w:r>
-      <w:r>
-        <w:t xml:space="preserve">the effect of the biological parameters on the nLTT statistic</w:t>
-      </w:r>
-      <w:r>
-        <w:t xml:space="preserve"> </w:t>
-      </w:r>
-      <w:r>
-        <w:t xml:space="preserve">distribution. In this data set, incipient species are sampled</w:t>
-      </w:r>
-      <w:r>
-        <w:t xml:space="preserve"> </w:t>
-      </w:r>
-      <w:r>
-        <w:t xml:space="preserve">randomly to represent a good species.</w:t>
-      </w:r>
-      <w:r>
-        <w:t xml:space="preserve"> </w:t>
-      </w:r>
-      <w:r>
-        <w:t xml:space="preserve">The second data set charts the effect of sampling</w:t>
-      </w:r>
-      <w:r>
-        <w:t xml:space="preserve"> </w:t>
-      </w:r>
-      <w:r>
-        <w:t xml:space="preserve">subspecies and only uses PBD trees in which this sampling</w:t>
-      </w:r>
-      <w:r>
-        <w:t xml:space="preserve"> </w:t>
-      </w:r>
-      <w:r>
-        <w:t xml:space="preserve">has an effect. For each of these trees, we sample both MRCA and</w:t>
-      </w:r>
-      <w:r>
-        <w:t xml:space="preserve"> </w:t>
-      </w:r>
-      <w:r>
-        <w:t xml:space="preserve">MDCA subspecies. We predict that these two most extreme sampling methods</w:t>
-      </w:r>
-      <w:r>
-        <w:t xml:space="preserve"> </w:t>
-      </w:r>
-      <w:r>
-        <w:t xml:space="preserve">result in the most pronounced differences.</w:t>
-      </w:r>
-    </w:p>
-    <w:p>
-      <w:pPr>
-        <w:pStyle w:val="BodyText"/>
-      </w:pPr>
-      <w:r>
-        <w:t xml:space="preserve">Each data set is stored as a comma-seperated file.</w:t>
-      </w:r>
-      <w:r>
-        <w:t xml:space="preserve"> </w:t>
-      </w:r>
-      <w:r>
-        <w:t xml:space="preserve">As a theoretical study such as this could theoretically (pun intended)</w:t>
-      </w:r>
-      <w:r>
-        <w:t xml:space="preserve"> </w:t>
-      </w:r>
-      <w:r>
-        <w:t xml:space="preserve">produce an infinitely big data set, we placed an upper limit</w:t>
-      </w:r>
-      <w:r>
-        <w:t xml:space="preserve"> </w:t>
-      </w:r>
-      <w:r>
-        <w:t xml:space="preserve">for this data set’s size. This size is chosen as such the</w:t>
-      </w:r>
-      <w:r>
-        <w:t xml:space="preserve"> </w:t>
-      </w:r>
-      <w:r>
-        <w:t xml:space="preserve">the R programming language (</w:t>
-      </w:r>
-      <w:r>
-        <w:t xml:space="preserve">) can contain a data file in</w:t>
-      </w:r>
-      <w:r>
-        <w:t xml:space="preserve"> </w:t>
-      </w:r>
-      <w:r>
-        <w:t xml:space="preserve">memory twice. Each row will contain a parameter set and the generated nLTT</w:t>
+        <w:t xml:space="preserve">We produce two data sets as a comma-seperated file.</w:t>
+      </w:r>
+      <w:r>
+        <w:t xml:space="preserve"> </w:t>
+      </w:r>
+      <w:r>
+        <w:t xml:space="preserve">We set the number of replicates for each parameter combination such,</w:t>
+      </w:r>
+      <w:r>
+        <w:t xml:space="preserve"> </w:t>
+      </w:r>
+      <w:r>
+        <w:t xml:space="preserve">that this file and a possible copy can be handled in R’s memory.</w:t>
+      </w:r>
+      <w:r>
+        <w:t xml:space="preserve"> </w:t>
+      </w:r>
+      <w:r>
+        <w:t xml:space="preserve">Each row will then contain a parameter set and the generated nLTT</w:t>
       </w:r>
       <w:r>
         <w:t xml:space="preserve"> </w:t>
@@ -3027,7 +2728,7 @@
         <w:t xml:space="preserve"> </w:t>
       </w:r>
       <w:r>
-        <w:t xml:space="preserve">From these constraints, this allows for</w:t>
+        <w:t xml:space="preserve">The abovementioned memory constraints allows for</w:t>
       </w:r>
       <w:r>
         <w:t xml:space="preserve"> </w:t>
@@ -3056,13 +2757,13 @@
         <w:t xml:space="preserve"> </w:t>
       </w:r>
       <w:r>
-        <w:t xml:space="preserve">rows. As there are 48 combinations</w:t>
-      </w:r>
-      <w:r>
-        <w:t xml:space="preserve"> </w:t>
-      </w:r>
-      <w:r>
-        <w:t xml:space="preserve">of biological parameter</w:t>
+        <w:t xml:space="preserve">rows.</w:t>
+      </w:r>
+      <w:r>
+        <w:t xml:space="preserve"> </w:t>
+      </w:r>
+      <w:r>
+        <w:t xml:space="preserve">With 48</w:t>
       </w:r>
       <w:r>
         <w:t xml:space="preserve"> </w:t>
@@ -3071,36 +2772,80 @@
         <w:rPr>
           <w:b/>
         </w:rPr>
-        <w:t xml:space="preserve">[NOTE: calculate exact number when Rampal decides</w:t>
+        <w:t xml:space="preserve">[NOTE: recalculate]</w:t>
+      </w:r>
+      <w:r>
+        <w:t xml:space="preserve"> </w:t>
+      </w:r>
+      <w:r>
+        <w:t xml:space="preserve">combinations of biological parameter, there will be</w:t>
+      </w:r>
+      <w:r>
+        <w:t xml:space="preserve"> </w:t>
+      </w:r>
+      <w:r>
+        <w:t xml:space="preserve">168</w:t>
+      </w:r>
+      <w:r>
+        <w:t xml:space="preserve"> </w:t>
       </w:r>
       <w:r>
         <w:rPr>
           <w:b/>
         </w:rPr>
-        <w:t xml:space="preserve"> </w:t>
-      </w:r>
-      <w:r>
-        <w:rPr>
-          <w:b/>
-        </w:rPr>
+        <w:t xml:space="preserve">[NOTE: recalculate]</w:t>
+      </w:r>
+      <w:r>
+        <w:t xml:space="preserve"> </w:t>
+      </w:r>
+      <w:r>
+        <w:t xml:space="preserve">replicates per parameter set.</w:t>
+      </w:r>
+    </w:p>
+    <w:p>
+      <w:pPr>
+        <w:pStyle w:val="BodyText"/>
+      </w:pPr>
+      <w:r>
+        <w:t xml:space="preserve">For both data sets, we plot the nLTT statistics distribution per</w:t>
+      </w:r>
+      <w:r>
+        <w:t xml:space="preserve"> </w:t>
+      </w:r>
+      <w:r>
+        <w:t xml:space="preserve">parameter set using a violin plot, as such a plot</w:t>
+      </w:r>
+      <w:r>
+        <w:t xml:space="preserve"> </w:t>
+      </w:r>
+      <w:r>
+        <w:t xml:space="preserve">maintains information about the distribution. To simplify the interpretation</w:t>
+      </w:r>
+      <w:r>
+        <w:t xml:space="preserve"> </w:t>
+      </w:r>
+      <w:r>
+        <w:t xml:space="preserve">of these plots, only nLTT statistics distribution are shown</w:t>
+      </w:r>
+      <w:r>
+        <w:t xml:space="preserve"> </w:t>
+      </w:r>
+      <w:r>
         <w:t xml:space="preserve">for</w:t>
       </w:r>
       <w:r>
-        <w:rPr>
-          <w:b/>
-        </w:rPr>
         <w:t xml:space="preserve"> </w:t>
       </w:r>
       <m:oMath>
         <m:sSub>
           <m:e>
             <m:r>
-              <m:t>b</m:t>
+              <m:t>λ</m:t>
             </m:r>
           </m:e>
           <m:sub>
             <m:r>
-              <m:t>i</m:t>
+              <m:t>g</m:t>
             </m:r>
           </m:sub>
         </m:sSub>
@@ -3110,7 +2855,30 @@
         <m:sSub>
           <m:e>
             <m:r>
-              <m:t>b</m:t>
+              <m:t>λ</m:t>
+            </m:r>
+          </m:e>
+          <m:sub>
+            <m:r>
+              <m:t>i</m:t>
+            </m:r>
+          </m:sub>
+        </m:sSub>
+      </m:oMath>
+      <w:r>
+        <w:t xml:space="preserve"> </w:t>
+      </w:r>
+      <w:r>
+        <w:t xml:space="preserve">and</w:t>
+      </w:r>
+      <w:r>
+        <w:t xml:space="preserve"> </w:t>
+      </w:r>
+      <m:oMath>
+        <m:sSub>
+          <m:e>
+            <m:r>
+              <m:t>μ</m:t>
             </m:r>
           </m:e>
           <m:sub>
@@ -3119,30 +2887,13 @@
             </m:r>
           </m:sub>
         </m:sSub>
-      </m:oMath>
-      <w:r>
-        <w:rPr>
-          <w:b/>
-        </w:rPr>
-        <w:t xml:space="preserve"> </w:t>
-      </w:r>
-      <w:r>
-        <w:rPr>
-          <w:b/>
-        </w:rPr>
-        <w:t xml:space="preserve">only or for also allowing</w:t>
-      </w:r>
-      <w:r>
-        <w:rPr>
-          <w:b/>
-        </w:rPr>
-        <w:t xml:space="preserve"> </w:t>
-      </w:r>
-      <m:oMath>
+        <m:r>
+          <m:t>=</m:t>
+        </m:r>
         <m:sSub>
           <m:e>
             <m:r>
-              <m:t>b</m:t>
+              <m:t>μ</m:t>
             </m:r>
           </m:e>
           <m:sub>
@@ -3151,140 +2902,9 @@
             </m:r>
           </m:sub>
         </m:sSub>
-        <m:r>
-          <m:t>≠</m:t>
-        </m:r>
-        <m:sSub>
-          <m:e>
-            <m:r>
-              <m:t>b</m:t>
-            </m:r>
-          </m:e>
-          <m:sub>
-            <m:r>
-              <m:t>g</m:t>
-            </m:r>
-          </m:sub>
-        </m:sSub>
       </m:oMath>
       <w:r>
-        <w:rPr>
-          <w:b/>
-        </w:rPr>
-        <w:t xml:space="preserve">]</w:t>
-      </w:r>
-      <w:r>
-        <w:t xml:space="preserve">, there will be</w:t>
-      </w:r>
-      <w:r>
-        <w:t xml:space="preserve"> </w:t>
-      </w:r>
-      <w:r>
-        <w:t xml:space="preserve">168</w:t>
-      </w:r>
-      <w:r>
-        <w:t xml:space="preserve"> </w:t>
-      </w:r>
-      <w:r>
-        <w:t xml:space="preserve">[NOTE: recalculate, as before]</w:t>
-      </w:r>
-      <w:r>
-        <w:t xml:space="preserve"> </w:t>
-      </w:r>
-      <w:r>
-        <w:t xml:space="preserve">replicates per biological parameter set.</w:t>
-      </w:r>
-    </w:p>
-    <w:p>
-      <w:pPr>
-        <w:pStyle w:val="BodyText"/>
-      </w:pPr>
-      <w:r>
-        <w:t xml:space="preserve">Our results show the general effect of the biological</w:t>
-      </w:r>
-      <w:r>
-        <w:t xml:space="preserve"> </w:t>
-      </w:r>
-      <w:r>
-        <w:t xml:space="preserve">parameters (</w:t>
-      </w:r>
-      <m:oMath>
-        <m:r>
-          <m:t>b</m:t>
-        </m:r>
-      </m:oMath>
-      <w:r>
-        <w:t xml:space="preserve">,</w:t>
-      </w:r>
-      <w:r>
-        <w:t xml:space="preserve"> </w:t>
-      </w:r>
-      <m:oMath>
-        <m:r>
-          <m:t>λ</m:t>
-        </m:r>
-      </m:oMath>
-      <w:r>
-        <w:t xml:space="preserve">,</w:t>
-      </w:r>
-      <w:r>
-        <w:t xml:space="preserve"> </w:t>
-      </w:r>
-      <m:oMath>
-        <m:r>
-          <m:t>μ</m:t>
-        </m:r>
-      </m:oMath>
-      <w:r>
-        <w:t xml:space="preserve">) using the balanced data set,</w:t>
-      </w:r>
-      <w:r>
-        <w:t xml:space="preserve"> </w:t>
-      </w:r>
-      <w:r>
-        <w:t xml:space="preserve">and the effect of sampling using the data set conditioned on sampling having an effect.</w:t>
-      </w:r>
-      <w:r>
-        <w:t xml:space="preserve"> </w:t>
-      </w:r>
-      <w:r>
-        <w:t xml:space="preserve">In both cases, the nLTT statistics distribution is plotted per</w:t>
-      </w:r>
-      <w:r>
-        <w:t xml:space="preserve"> </w:t>
-      </w:r>
-      <w:r>
-        <w:t xml:space="preserve">biological parameter set using a violin plot, as such a plot</w:t>
-      </w:r>
-      <w:r>
-        <w:t xml:space="preserve"> </w:t>
-      </w:r>
-      <w:r>
-        <w:t xml:space="preserve">maintains information about distribution.</w:t>
-      </w:r>
-      <w:r>
-        <w:t xml:space="preserve"> </w:t>
-      </w:r>
-      <w:r>
-        <w:t xml:space="preserve">We predict that nLTT statistic values increase</w:t>
-      </w:r>
-      <w:r>
-        <w:t xml:space="preserve"> </w:t>
-      </w:r>
-      <w:r>
-        <w:t xml:space="preserve">with an increasing protractednedness (that is, a low speciation completion rate),</w:t>
-      </w:r>
-      <w:r>
-        <w:t xml:space="preserve"> </w:t>
-      </w:r>
-      <w:r>
-        <w:t xml:space="preserve">but we cannot predict the the extent of this error, as it has never been</w:t>
-      </w:r>
-      <w:r>
-        <w:t xml:space="preserve"> </w:t>
-      </w:r>
-      <w:r>
-        <w:t xml:space="preserve">measured.</w:t>
+        <w:t xml:space="preserve">.</w:t>
       </w:r>
     </w:p>
     <w:p>
@@ -3304,7 +2924,7 @@
       <w:r>
         <w:drawing>
           <wp:inline>
-            <wp:extent cx="5334000" cy="5242330"/>
+            <wp:extent cx="5334000" cy="3671402"/>
             <wp:effectExtent b="0" l="0" r="0" t="0"/>
             <wp:docPr descr=" nLTT statistic distribution per biological parameter set, using the balanced data set " title="" id="1" name="Picture"/>
             <a:graphic>
@@ -3325,7 +2945,7 @@
                   <pic:spPr bwMode="auto">
                     <a:xfrm>
                       <a:off x="0" y="0"/>
-                      <a:ext cx="5334000" cy="5242330"/>
+                      <a:ext cx="5334000" cy="3671402"/>
                     </a:xfrm>
                     <a:prstGeom prst="rect">
                       <a:avLst/>
@@ -3371,7 +2991,7 @@
       <w:r>
         <w:drawing>
           <wp:inline>
-            <wp:extent cx="5334000" cy="5199574"/>
+            <wp:extent cx="5334000" cy="4064600"/>
             <wp:effectExtent b="0" l="0" r="0" t="0"/>
             <wp:docPr descr=" nLTT statistic distribution per biological parameter set per sampling regime, using the data set conditioned on sampling regime having an effect " title="" id="1" name="Picture"/>
             <a:graphic>
@@ -3392,7 +3012,7 @@
                   <pic:spPr bwMode="auto">
                     <a:xfrm>
                       <a:off x="0" y="0"/>
-                      <a:ext cx="5334000" cy="5199574"/>
+                      <a:ext cx="5334000" cy="4064600"/>
                     </a:xfrm>
                     <a:prstGeom prst="rect">
                       <a:avLst/>
@@ -3545,7 +3165,7 @@
               <w:jc w:val="left"/>
             </w:pPr>
             <w:r>
-              <w:t xml:space="preserve">Knowledge or assumptions about the onotogeny of evolutionary histories</w:t>
+              <w:t xml:space="preserve">Knowledge or assumptions about the ontogeny of evolutionary histories</w:t>
             </w:r>
           </w:p>
         </w:tc>
@@ -3569,7 +3189,7 @@
               <w:jc w:val="left"/>
             </w:pPr>
             <w:r>
-              <w:t xml:space="preserve">A collection of phylogenies and parameter estimates, in which likelier combinations are present more</w:t>
+              <w:t xml:space="preserve">A collection of phylogenies and parameter estimates, in which more probable combinations (determined by the data and the model prior) are presented more frequently</w:t>
             </w:r>
           </w:p>
         </w:tc>
@@ -3593,7 +3213,7 @@
               <w:jc w:val="left"/>
             </w:pPr>
             <w:r>
-              <w:t xml:space="preserve">The process in which speciation takes two events to complete: a speciation initiation and a speciation completion event</w:t>
+              <w:t xml:space="preserve">The process in which speciation takes two events to complete: a speciation-initiation event and a speciation-completion event</w:t>
             </w:r>
           </w:p>
         </w:tc>
@@ -3617,7 +3237,7 @@
               <w:jc w:val="left"/>
             </w:pPr>
             <w:r>
-              <w:t xml:space="preserve">The start of a speciatiation event, in which initially the new species-to-be is not recognized as such</w:t>
+              <w:t xml:space="preserve">The start of a speciation event creating an incipient species</w:t>
             </w:r>
           </w:p>
         </w:tc>
@@ -3641,7 +3261,7 @@
               <w:jc w:val="left"/>
             </w:pPr>
             <w:r>
-              <w:t xml:space="preserve">The end of a speciatiation event, in which the new species is recognized as such</w:t>
+              <w:t xml:space="preserve">The end of a speciation event, in which an incipient species is recognized as a good species</w:t>
             </w:r>
           </w:p>
         </w:tc>
@@ -3704,13 +3324,13 @@
         <w:t xml:space="preserve"> </w:t>
       </w:r>
       <w:r>
-        <w:t xml:space="preserve">RJCB and RSE conceived the idea for this experiment and package.</w:t>
-      </w:r>
-      <w:r>
-        <w:t xml:space="preserve"> </w:t>
-      </w:r>
-      <w:r>
-        <w:t xml:space="preserve">RJCB created and tested the experiment and package,</w:t>
+        <w:t xml:space="preserve">RSE conceived the idea for this experiment.</w:t>
+      </w:r>
+      <w:r>
+        <w:t xml:space="preserve"> </w:t>
+      </w:r>
+      <w:r>
+        <w:t xml:space="preserve">RJCB created and tested the experiment,</w:t>
       </w:r>
       <w:r>
         <w:t xml:space="preserve"> </w:t>
@@ -3906,12 +3526,6 @@
               <w:jc w:val="left"/>
             </w:pPr>
             <m:oMath>
-              <m:r>
-                <m:t>b</m:t>
-              </m:r>
-              <m:r>
-                <m:t>=</m:t>
-              </m:r>
               <m:sSub>
                 <m:e>
                   <m:r>
@@ -3924,9 +3538,40 @@
                   </m:r>
                 </m:sub>
               </m:sSub>
-              <m:r>
-                <m:t>=</m:t>
-              </m:r>
+            </m:oMath>
+          </w:p>
+        </w:tc>
+        <w:tc>
+          <w:p>
+            <w:pPr>
+              <w:pStyle w:val="Compact"/>
+              <w:jc w:val="left"/>
+            </w:pPr>
+            <w:r>
+              <w:t xml:space="preserve">Speciation initiation rate of a good species</w:t>
+            </w:r>
+          </w:p>
+        </w:tc>
+        <w:tc>
+          <w:p>
+            <w:pPr>
+              <w:pStyle w:val="Compact"/>
+              <w:jc w:val="left"/>
+            </w:pPr>
+            <w:r>
+              <w:t xml:space="preserve">0.1, 0.5, 1.0</w:t>
+            </w:r>
+          </w:p>
+        </w:tc>
+      </w:tr>
+      <w:tr>
+        <w:tc>
+          <w:p>
+            <w:pPr>
+              <w:pStyle w:val="Compact"/>
+              <w:jc w:val="left"/>
+            </w:pPr>
+            <m:oMath>
               <m:sSub>
                 <m:e>
                   <m:r>
@@ -3949,7 +3594,7 @@
               <w:jc w:val="left"/>
             </w:pPr>
             <w:r>
-              <w:t xml:space="preserve">Speciation initiation rate</w:t>
+              <w:t xml:space="preserve">Speciation initiation rate of an incipient species</w:t>
             </w:r>
           </w:p>
         </w:tc>
@@ -4018,12 +3663,6 @@
               <w:jc w:val="left"/>
             </w:pPr>
             <m:oMath>
-              <m:r>
-                <m:t>μ</m:t>
-              </m:r>
-              <m:r>
-                <m:t>=</m:t>
-              </m:r>
               <m:sSub>
                 <m:e>
                   <m:r>
@@ -4036,9 +3675,40 @@
                   </m:r>
                 </m:sub>
               </m:sSub>
-              <m:r>
-                <m:t>=</m:t>
-              </m:r>
+            </m:oMath>
+          </w:p>
+        </w:tc>
+        <w:tc>
+          <w:p>
+            <w:pPr>
+              <w:pStyle w:val="Compact"/>
+              <w:jc w:val="left"/>
+            </w:pPr>
+            <w:r>
+              <w:t xml:space="preserve">Extinction rate of a good species</w:t>
+            </w:r>
+          </w:p>
+        </w:tc>
+        <w:tc>
+          <w:p>
+            <w:pPr>
+              <w:pStyle w:val="Compact"/>
+              <w:jc w:val="left"/>
+            </w:pPr>
+            <w:r>
+              <w:t xml:space="preserve">0.0, 0.1, 0.2, 0.4</w:t>
+            </w:r>
+          </w:p>
+        </w:tc>
+      </w:tr>
+      <w:tr>
+        <w:tc>
+          <w:p>
+            <w:pPr>
+              <w:pStyle w:val="Compact"/>
+              <w:jc w:val="left"/>
+            </w:pPr>
+            <m:oMath>
               <m:sSub>
                 <m:e>
                   <m:r>
@@ -4061,7 +3731,7 @@
               <w:jc w:val="left"/>
             </w:pPr>
             <w:r>
-              <w:t xml:space="preserve">Extinction rate</w:t>
+              <w:t xml:space="preserve">Extinction rate of an incipient species</w:t>
             </w:r>
           </w:p>
         </w:tc>
@@ -4201,7 +3871,7 @@
               <w:jc w:val="left"/>
             </w:pPr>
             <w:r>
-              <w:t xml:space="preserve">MRCA, MDCA or random</w:t>
+              <w:t xml:space="preserve">’shortest’, ’longest’ or random</w:t>
             </w:r>
           </w:p>
         </w:tc>
@@ -5129,7 +4799,7 @@
     </w:lvl>
   </w:abstractNum>
   <w:abstractNum w:abstractNumId="990">
-    <w:nsid w:val="840e68a4"/>
+    <w:nsid w:val="9c7a1d99"/>
     <w:multiLevelType w:val="multilevel"/>
     <w:lvl w:ilvl="0">
       <w:numFmt w:val="bullet"/>

</xml_diff>